<commit_message>
working on final poster
</commit_message>
<xml_diff>
--- a/report/exploring-out.docx
+++ b/report/exploring-out.docx
@@ -2,7 +2,7 @@
 <file path=word/document.xml><?xml version="1.0" encoding="utf-8"?>
 <w:document xmlns:w="http://schemas.openxmlformats.org/wordprocessingml/2006/main" xmlns:m="http://schemas.openxmlformats.org/officeDocument/2006/math" xmlns:r="http://schemas.openxmlformats.org/officeDocument/2006/relationships" xmlns:o="urn:schemas-microsoft-com:office:office" xmlns:v="urn:schemas-microsoft-com:vml" xmlns:w10="urn:schemas-microsoft-com:office:word" xmlns:a="http://schemas.openxmlformats.org/drawingml/2006/main" xmlns:pic="http://schemas.openxmlformats.org/drawingml/2006/picture" xmlns:wp="http://schemas.openxmlformats.org/drawingml/2006/wordprocessingDrawing">
   <w:body>
-    <w:bookmarkStart w:id="exploring-the-latency-data" w:name="exploring-the-latency-data"/>
+    <w:bookmarkStart w:id="21" w:name="exploring-the-latency-data"/>
     <w:p>
       <w:pPr>
         <w:pStyle w:val="Heading1"/>
@@ -11,7 +11,7 @@
         <w:t xml:space="preserve">Exploring the latency data</w:t>
       </w:r>
     </w:p>
-    <w:bookmarkEnd w:id="exploring-the-latency-data"/>
+    <w:bookmarkEnd w:id="21"/>
     <w:p>
       <w:r>
         <w:t xml:space="preserve">This</w:t>
@@ -42,7 +42,9 @@
         </w:rPr>
         <w:t xml:space="preserve"># Load the latency data</w:t>
       </w:r>
-      <w:br/>
+      <w:r>
+        <w:cr/>
+      </w:r>
       <w:r>
         <w:rPr>
           <w:rStyle w:val="KeywordTok"/>
@@ -67,7 +69,9 @@
         </w:rPr>
         <w:t xml:space="preserve">)</w:t>
       </w:r>
-      <w:br/>
+      <w:r>
+        <w:cr/>
+      </w:r>
       <w:r>
         <w:rPr>
           <w:rStyle w:val="KeywordTok"/>
@@ -116,7 +120,9 @@
         </w:rPr>
         <w:t xml:space="preserve">)</w:t>
       </w:r>
-      <w:br/>
+      <w:r>
+        <w:cr/>
+      </w:r>
       <w:r>
         <w:rPr>
           <w:rStyle w:val="KeywordTok"/>
@@ -140,15 +146,3200 @@
           <w:rStyle w:val="NormalTok"/>
         </w:rPr>
         <w:t xml:space="preserve">)</w:t>
+      </w:r>
+      <w:r>
+        <w:cr/>
+      </w:r>
+      <w:r>
+        <w:cr/>
+      </w:r>
+      <w:r>
+        <w:rPr>
+          <w:rStyle w:val="NormalTok"/>
+        </w:rPr>
+        <w:t xml:space="preserve">short &lt;-</w:t>
+      </w:r>
+      <w:r>
+        <w:rPr>
+          <w:rStyle w:val="StringTok"/>
+        </w:rPr>
+        <w:t xml:space="preserve"> </w:t>
+      </w:r>
+      <w:r>
+        <w:rPr>
+          <w:rStyle w:val="KeywordTok"/>
+        </w:rPr>
+        <w:t xml:space="preserve">unique</w:t>
+      </w:r>
+      <w:r>
+        <w:rPr>
+          <w:rStyle w:val="NormalTok"/>
+        </w:rPr>
+        <w:t xml:space="preserve">(results[</w:t>
+      </w:r>
+      <w:r>
+        <w:rPr>
+          <w:rStyle w:val="KeywordTok"/>
+        </w:rPr>
+        <w:t xml:space="preserve">c</w:t>
+      </w:r>
+      <w:r>
+        <w:rPr>
+          <w:rStyle w:val="NormalTok"/>
+        </w:rPr>
+        <w:t xml:space="preserve">(</w:t>
+      </w:r>
+      <w:r>
+        <w:rPr>
+          <w:rStyle w:val="StringTok"/>
+        </w:rPr>
+        <w:t xml:space="preserve">"Version"</w:t>
+      </w:r>
+      <w:r>
+        <w:rPr>
+          <w:rStyle w:val="NormalTok"/>
+        </w:rPr>
+        <w:t xml:space="preserve">, </w:t>
+      </w:r>
+      <w:r>
+        <w:rPr>
+          <w:rStyle w:val="StringTok"/>
+        </w:rPr>
+        <w:t xml:space="preserve">"Subject"</w:t>
+      </w:r>
+      <w:r>
+        <w:rPr>
+          <w:rStyle w:val="NormalTok"/>
+        </w:rPr>
+        <w:t xml:space="preserve">, </w:t>
+      </w:r>
+      <w:r>
+        <w:rPr>
+          <w:rStyle w:val="StringTok"/>
+        </w:rPr>
+        <w:t xml:space="preserve">"Gender"</w:t>
+      </w:r>
+      <w:r>
+        <w:rPr>
+          <w:rStyle w:val="NormalTok"/>
+        </w:rPr>
+        <w:t xml:space="preserve">)])</w:t>
+      </w:r>
+      <w:r>
+        <w:cr/>
+      </w:r>
+      <w:r>
+        <w:cr/>
+      </w:r>
+      <w:r>
+        <w:rPr>
+          <w:rStyle w:val="KeywordTok"/>
+        </w:rPr>
+        <w:t xml:space="preserve">ddply</w:t>
+      </w:r>
+      <w:r>
+        <w:rPr>
+          <w:rStyle w:val="NormalTok"/>
+        </w:rPr>
+        <w:t xml:space="preserve">(results, ~Version +</w:t>
+      </w:r>
+      <w:r>
+        <w:rPr>
+          <w:rStyle w:val="StringTok"/>
+        </w:rPr>
+        <w:t xml:space="preserve"> </w:t>
+      </w:r>
+      <w:r>
+        <w:rPr>
+          <w:rStyle w:val="NormalTok"/>
+        </w:rPr>
+        <w:t xml:space="preserve">Subject, summarize, </w:t>
+      </w:r>
+      <w:r>
+        <w:rPr>
+          <w:rStyle w:val="DataTypeTok"/>
+        </w:rPr>
+        <w:t xml:space="preserve">Counts =</w:t>
+      </w:r>
+      <w:r>
+        <w:rPr>
+          <w:rStyle w:val="NormalTok"/>
+        </w:rPr>
+        <w:t xml:space="preserve"> </w:t>
+      </w:r>
+      <w:r>
+        <w:rPr>
+          <w:rStyle w:val="KeywordTok"/>
+        </w:rPr>
+        <w:t xml:space="preserve">length</w:t>
+      </w:r>
+      <w:r>
+        <w:rPr>
+          <w:rStyle w:val="NormalTok"/>
+        </w:rPr>
+        <w:t xml:space="preserve">(Gender))</w:t>
+      </w:r>
+      <w:r>
+        <w:cr/>
+      </w:r>
+      <w:r>
+        <w:rPr>
+          <w:rStyle w:val="NormalTok"/>
+        </w:rPr>
+        <w:t xml:space="preserve">ddpl</w:t>
+      </w:r>
+    </w:p>
+    <w:p>
+      <w:pPr>
+        <w:pStyle w:val="SourceCode"/>
+      </w:pPr>
+      <w:r>
+        <w:rPr>
+          <w:rStyle w:val="VerbatimChar"/>
+        </w:rPr>
+        <w:t xml:space="preserve">## Error: object 'ddpl' not found</w:t>
+      </w:r>
+    </w:p>
+    <w:p>
+      <w:pPr>
+        <w:pStyle w:val="SourceCode"/>
+      </w:pPr>
+      <w:r>
+        <w:rPr>
+          <w:rStyle w:val="KeywordTok"/>
+        </w:rPr>
+        <w:t xml:space="preserve">names</w:t>
+      </w:r>
+      <w:r>
+        <w:rPr>
+          <w:rStyle w:val="NormalTok"/>
+        </w:rPr>
+        <w:t xml:space="preserve">(results)</w:t>
+      </w:r>
+    </w:p>
+    <w:bookmarkStart w:id="22" w:name="reponses-to-jes-email"/>
+    <w:p>
+      <w:pPr>
+        <w:pStyle w:val="Heading2"/>
+      </w:pPr>
+      <w:r>
+        <w:t xml:space="preserve">Reponses to JE's email:</w:t>
+      </w:r>
+    </w:p>
+    <w:bookmarkEnd w:id="22"/>
+    <w:bookmarkStart w:id="23" w:name="for-methods-can-you-write-bullet-points-on-how-we-calculated-latencies"/>
+    <w:p>
+      <w:pPr>
+        <w:pStyle w:val="Heading3"/>
+      </w:pPr>
+      <w:r>
+        <w:rPr>
+          <w:i/>
+        </w:rPr>
+        <w:t xml:space="preserve">For methods, can you write bullet points on how we calculated latencies?</w:t>
+      </w:r>
+    </w:p>
+    <w:bookmarkEnd w:id="23"/>
+    <w:p>
+      <w:r>
+        <w:t xml:space="preserve">Reaction times measure the latency between looking to the distractor image and shifting the gaze towards the target image after the onset of the target word. The following conditions were required for the latency calculation:</w:t>
+      </w:r>
+    </w:p>
+    <w:p>
+      <w:pPr>
+        <w:numPr>
+          <w:numId w:val="2"/>
+          <w:ilvl w:val="0"/>
+        </w:numPr>
+      </w:pPr>
+      <w:r>
+        <w:t xml:space="preserve">During the first 50 ms of the target word, the child had to be looking onscreen, but not at the target image.</w:t>
+      </w:r>
+    </w:p>
+    <w:p>
+      <w:pPr>
+        <w:numPr>
+          <w:numId w:val="2"/>
+          <w:ilvl w:val="0"/>
+        </w:numPr>
+      </w:pPr>
+      <w:r>
+        <w:t xml:space="preserve">The first look to the target must occur afte 250r ms. (That is, shifts of looks towards the target before 250 ms were considered too fast to be deliberate responses to the target word.)</w:t>
+      </w:r>
+    </w:p>
+    <w:bookmarkStart w:id="24" w:name="after-trimming-what-of-trials-had-latencies-in-cs1-in-cs2-are-there-more-trials-with-latencies-in-cs2-compared-to-cs1-after-trimming-as-there-were-before-trimming"/>
+    <w:p>
+      <w:pPr>
+        <w:pStyle w:val="Heading3"/>
+      </w:pPr>
+      <w:r>
+        <w:rPr>
+          <w:i/>
+        </w:rPr>
+        <w:t xml:space="preserve">After trimming, what % of trials had latencies in CS1? In CS2? Are there more trials with latencies in CS2 compared to CS1 after trimming, as there were before trimming?</w:t>
+      </w:r>
+    </w:p>
+    <w:bookmarkEnd w:id="24"/>
+    <w:p>
+      <w:r>
+        <w:t xml:space="preserve">Here are the summary stats for the unadjusted values. First, we remove subjects who have been designated as non-keepers. We also remove subjects who were tested with the AAE dialect stimuli, since those audio stimuli were not the same duration.</w:t>
+      </w:r>
+    </w:p>
+    <w:p>
+      <w:pPr>
+        <w:pStyle w:val="SourceCode"/>
+      </w:pPr>
+      <w:r>
+        <w:rPr>
+          <w:rStyle w:val="NormalTok"/>
+        </w:rPr>
+        <w:t xml:space="preserve">results &lt;-</w:t>
+      </w:r>
+      <w:r>
+        <w:rPr>
+          <w:rStyle w:val="StringTok"/>
+        </w:rPr>
+        <w:t xml:space="preserve"> </w:t>
+      </w:r>
+      <w:r>
+        <w:rPr>
+          <w:rStyle w:val="KeywordTok"/>
+        </w:rPr>
+        <w:t xml:space="preserve">subset</w:t>
+      </w:r>
+      <w:r>
+        <w:rPr>
+          <w:rStyle w:val="NormalTok"/>
+        </w:rPr>
+        <w:t xml:space="preserve">(results, </w:t>
+      </w:r>
+      <w:r>
+        <w:rPr>
+          <w:rStyle w:val="KeywordTok"/>
+        </w:rPr>
+        <w:t xml:space="preserve">is.na</w:t>
+      </w:r>
+      <w:r>
+        <w:rPr>
+          <w:rStyle w:val="NormalTok"/>
+        </w:rPr>
+        <w:t xml:space="preserve">(Keeper) &amp;</w:t>
+      </w:r>
+      <w:r>
+        <w:rPr>
+          <w:rStyle w:val="StringTok"/>
+        </w:rPr>
+        <w:t xml:space="preserve"> </w:t>
+      </w:r>
+      <w:r>
+        <w:rPr>
+          <w:rStyle w:val="NormalTok"/>
+        </w:rPr>
+        <w:t xml:space="preserve">Dialect ==</w:t>
+      </w:r>
+      <w:r>
+        <w:rPr>
+          <w:rStyle w:val="StringTok"/>
+        </w:rPr>
+        <w:t xml:space="preserve"> "SAE"</w:t>
+      </w:r>
+      <w:r>
+        <w:rPr>
+          <w:rStyle w:val="NormalTok"/>
+        </w:rPr>
+        <w:t xml:space="preserve">)</w:t>
+      </w:r>
+      <w:r>
+        <w:cr/>
+      </w:r>
+      <w:r>
+        <w:rPr>
+          <w:rStyle w:val="KeywordTok"/>
+        </w:rPr>
+        <w:t xml:space="preserve">PrintDescriptives</w:t>
+      </w:r>
+      <w:r>
+        <w:rPr>
+          <w:rStyle w:val="NormalTok"/>
+        </w:rPr>
+        <w:t xml:space="preserve">(results)</w:t>
+      </w:r>
+    </w:p>
+    <w:tbl>
+      <w:tblPr>
+        <w:tblStyle w:val="TableNormal"/>
+        <w:tblCaption w:val="Descriptives for unadjusted latency values"/>
+      </w:tblPr>
+      <w:tblGrid/>
+      <w:tr>
+        <w:tc>
+          <w:tcPr>
+            <w:tcBorders>
+              <w:bottom w:val="single"/>
+            </w:tcBorders>
+            <w:vAlign w:val="bottom"/>
+          </w:tcPr>
+          <w:p/>
+        </w:tc>
+        <w:tc>
+          <w:tcPr>
+            <w:tcBorders>
+              <w:bottom w:val="single"/>
+            </w:tcBorders>
+            <w:vAlign w:val="bottom"/>
+          </w:tcPr>
+          <w:p>
+            <w:pPr>
+              <w:jc w:val="left"/>
+            </w:pPr>
+            <w:r>
+              <w:rPr>
+                <w:b/>
+              </w:rPr>
+              <w:t xml:space="preserve">CS1</w:t>
+            </w:r>
+          </w:p>
+        </w:tc>
+        <w:tc>
+          <w:tcPr>
+            <w:tcBorders>
+              <w:bottom w:val="single"/>
+            </w:tcBorders>
+            <w:vAlign w:val="bottom"/>
+          </w:tcPr>
+          <w:p>
+            <w:pPr>
+              <w:jc w:val="left"/>
+            </w:pPr>
+            <w:r>
+              <w:rPr>
+                <w:b/>
+              </w:rPr>
+              <w:t xml:space="preserve">CS2</w:t>
+            </w:r>
+          </w:p>
+        </w:tc>
+      </w:tr>
+      <w:tr>
+        <w:tc>
+          <w:p>
+            <w:pPr>
+              <w:jc w:val="left"/>
+            </w:pPr>
+            <w:r>
+              <w:t xml:space="preserve">n</w:t>
+            </w:r>
+          </w:p>
+        </w:tc>
+        <w:tc>
+          <w:p>
+            <w:pPr>
+              <w:jc w:val="left"/>
+            </w:pPr>
+            <w:r>
+              <w:t xml:space="preserve">340</w:t>
+            </w:r>
+          </w:p>
+        </w:tc>
+        <w:tc>
+          <w:p>
+            <w:pPr>
+              <w:jc w:val="left"/>
+            </w:pPr>
+            <w:r>
+              <w:t xml:space="preserve">979</w:t>
+            </w:r>
+          </w:p>
+        </w:tc>
+      </w:tr>
+      <w:tr>
+        <w:tc>
+          <w:p>
+            <w:pPr>
+              <w:jc w:val="left"/>
+            </w:pPr>
+            <w:r>
+              <w:t xml:space="preserve">mean</w:t>
+            </w:r>
+          </w:p>
+        </w:tc>
+        <w:tc>
+          <w:p>
+            <w:pPr>
+              <w:jc w:val="left"/>
+            </w:pPr>
+            <w:r>
+              <w:t xml:space="preserve">686.4</w:t>
+            </w:r>
+          </w:p>
+        </w:tc>
+        <w:tc>
+          <w:p>
+            <w:pPr>
+              <w:jc w:val="left"/>
+            </w:pPr>
+            <w:r>
+              <w:t xml:space="preserve">775.8</w:t>
+            </w:r>
+          </w:p>
+        </w:tc>
+      </w:tr>
+      <w:tr>
+        <w:tc>
+          <w:p>
+            <w:pPr>
+              <w:jc w:val="left"/>
+            </w:pPr>
+            <w:r>
+              <w:t xml:space="preserve">sd</w:t>
+            </w:r>
+          </w:p>
+        </w:tc>
+        <w:tc>
+          <w:p>
+            <w:pPr>
+              <w:jc w:val="left"/>
+            </w:pPr>
+            <w:r>
+              <w:t xml:space="preserve">430.4</w:t>
+            </w:r>
+          </w:p>
+        </w:tc>
+        <w:tc>
+          <w:p>
+            <w:pPr>
+              <w:jc w:val="left"/>
+            </w:pPr>
+            <w:r>
+              <w:t xml:space="preserve">516.7</w:t>
+            </w:r>
+          </w:p>
+        </w:tc>
+      </w:tr>
+      <w:tr>
+        <w:tc>
+          <w:p>
+            <w:pPr>
+              <w:jc w:val="left"/>
+            </w:pPr>
+            <w:r>
+              <w:t xml:space="preserve">median</w:t>
+            </w:r>
+          </w:p>
+        </w:tc>
+        <w:tc>
+          <w:p>
+            <w:pPr>
+              <w:jc w:val="left"/>
+            </w:pPr>
+            <w:r>
+              <w:t xml:space="preserve">599.6</w:t>
+            </w:r>
+          </w:p>
+        </w:tc>
+        <w:tc>
+          <w:p>
+            <w:pPr>
+              <w:jc w:val="left"/>
+            </w:pPr>
+            <w:r>
+              <w:t xml:space="preserve">616.2</w:t>
+            </w:r>
+          </w:p>
+        </w:tc>
+      </w:tr>
+      <w:tr>
+        <w:tc>
+          <w:p>
+            <w:pPr>
+              <w:jc w:val="left"/>
+            </w:pPr>
+            <w:r>
+              <w:t xml:space="preserve">trimmed</w:t>
+            </w:r>
+          </w:p>
+        </w:tc>
+        <w:tc>
+          <w:p>
+            <w:pPr>
+              <w:jc w:val="left"/>
+            </w:pPr>
+            <w:r>
+              <w:t xml:space="preserve">635.6</w:t>
+            </w:r>
+          </w:p>
+        </w:tc>
+        <w:tc>
+          <w:p>
+            <w:pPr>
+              <w:jc w:val="left"/>
+            </w:pPr>
+            <w:r>
+              <w:t xml:space="preserve">701.7</w:t>
+            </w:r>
+          </w:p>
+        </w:tc>
+      </w:tr>
+      <w:tr>
+        <w:tc>
+          <w:p>
+            <w:pPr>
+              <w:jc w:val="left"/>
+            </w:pPr>
+            <w:r>
+              <w:t xml:space="preserve">mad</w:t>
+            </w:r>
+          </w:p>
+        </w:tc>
+        <w:tc>
+          <w:p>
+            <w:pPr>
+              <w:jc w:val="left"/>
+            </w:pPr>
+            <w:r>
+              <w:t xml:space="preserve">321.0</w:t>
+            </w:r>
+          </w:p>
+        </w:tc>
+        <w:tc>
+          <w:p>
+            <w:pPr>
+              <w:jc w:val="left"/>
+            </w:pPr>
+            <w:r>
+              <w:t xml:space="preserve">395.1</w:t>
+            </w:r>
+          </w:p>
+        </w:tc>
+      </w:tr>
+      <w:tr>
+        <w:tc>
+          <w:p>
+            <w:pPr>
+              <w:jc w:val="left"/>
+            </w:pPr>
+            <w:r>
+              <w:t xml:space="preserve">min</w:t>
+            </w:r>
+          </w:p>
+        </w:tc>
+        <w:tc>
+          <w:p>
+            <w:pPr>
+              <w:jc w:val="left"/>
+            </w:pPr>
+            <w:r>
+              <w:t xml:space="preserve">66.62</w:t>
+            </w:r>
+          </w:p>
+        </w:tc>
+        <w:tc>
+          <w:p>
+            <w:pPr>
+              <w:jc w:val="left"/>
+            </w:pPr>
+            <w:r>
+              <w:t xml:space="preserve">66.62</w:t>
+            </w:r>
+          </w:p>
+        </w:tc>
+      </w:tr>
+      <w:tr>
+        <w:tc>
+          <w:p>
+            <w:pPr>
+              <w:jc w:val="left"/>
+            </w:pPr>
+            <w:r>
+              <w:t xml:space="preserve">max</w:t>
+            </w:r>
+          </w:p>
+        </w:tc>
+        <w:tc>
+          <w:p>
+            <w:pPr>
+              <w:jc w:val="left"/>
+            </w:pPr>
+            <w:r>
+              <w:t xml:space="preserve">2498</w:t>
+            </w:r>
+          </w:p>
+        </w:tc>
+        <w:tc>
+          <w:p>
+            <w:pPr>
+              <w:jc w:val="left"/>
+            </w:pPr>
+            <w:r>
+              <w:t xml:space="preserve">2482</w:t>
+            </w:r>
+          </w:p>
+        </w:tc>
+      </w:tr>
+      <w:tr>
+        <w:tc>
+          <w:p>
+            <w:pPr>
+              <w:jc w:val="left"/>
+            </w:pPr>
+            <w:r>
+              <w:t xml:space="preserve">range</w:t>
+            </w:r>
+          </w:p>
+        </w:tc>
+        <w:tc>
+          <w:p>
+            <w:pPr>
+              <w:jc w:val="left"/>
+            </w:pPr>
+            <w:r>
+              <w:t xml:space="preserve">2432</w:t>
+            </w:r>
+          </w:p>
+        </w:tc>
+        <w:tc>
+          <w:p>
+            <w:pPr>
+              <w:jc w:val="left"/>
+            </w:pPr>
+            <w:r>
+              <w:t xml:space="preserve">2415</w:t>
+            </w:r>
+          </w:p>
+        </w:tc>
+      </w:tr>
+      <w:tr>
+        <w:tc>
+          <w:p>
+            <w:pPr>
+              <w:jc w:val="left"/>
+            </w:pPr>
+            <w:r>
+              <w:t xml:space="preserve">se</w:t>
+            </w:r>
+          </w:p>
+        </w:tc>
+        <w:tc>
+          <w:p>
+            <w:pPr>
+              <w:jc w:val="left"/>
+            </w:pPr>
+            <w:r>
+              <w:t xml:space="preserve">23.34</w:t>
+            </w:r>
+          </w:p>
+        </w:tc>
+        <w:tc>
+          <w:p>
+            <w:pPr>
+              <w:jc w:val="left"/>
+            </w:pPr>
+            <w:r>
+              <w:t xml:space="preserve">16.51</w:t>
+            </w:r>
+          </w:p>
+        </w:tc>
+      </w:tr>
+    </w:tbl>
+    <w:p>
+      <w:pPr>
+        <w:pStyle w:val="TableCaption"/>
+      </w:pPr>
+      <w:r>
+        <w:t xml:space="preserve">Descriptives for unadjusted latency values</w:t>
+      </w:r>
+    </w:p>
+    <w:p>
+      <w:pPr>
+        <w:pStyle w:val="SourceCode"/>
+      </w:pPr>
+      <w:r>
+        <w:rPr>
+          <w:rStyle w:val="KeywordTok"/>
+        </w:rPr>
+        <w:t xml:space="preserve">ComputePercentNA</w:t>
+      </w:r>
+      <w:r>
+        <w:rPr>
+          <w:rStyle w:val="NormalTok"/>
+        </w:rPr>
+        <w:t xml:space="preserve">(results)</w:t>
+      </w:r>
+    </w:p>
+    <w:p>
+      <w:pPr>
+        <w:pStyle w:val="SourceCode"/>
+      </w:pPr>
+      <w:r>
+        <w:rPr>
+          <w:rStyle w:val="VerbatimChar"/>
+        </w:rPr>
+        <w:t xml:space="preserve">## Error: could not find function "ComputePercentNA"</w:t>
+      </w:r>
+    </w:p>
+    <w:p>
+      <w:r>
+        <w:t xml:space="preserve">Table: Response rates for the experiment versions, before trimming.</w:t>
+      </w:r>
+    </w:p>
+    <w:p>
+      <w:r>
+        <w:t xml:space="preserve">Now we trim of the too-fast values using 250 ms as the cut-off.</w:t>
+      </w:r>
+    </w:p>
+    <w:p>
+      <w:pPr>
+        <w:pStyle w:val="SourceCode"/>
+      </w:pPr>
+      <w:r>
+        <w:rPr>
+          <w:rStyle w:val="NormalTok"/>
+        </w:rPr>
+        <w:t xml:space="preserve">results &lt;-</w:t>
+      </w:r>
+      <w:r>
+        <w:rPr>
+          <w:rStyle w:val="StringTok"/>
+        </w:rPr>
+        <w:t xml:space="preserve"> </w:t>
+      </w:r>
+      <w:r>
+        <w:rPr>
+          <w:rStyle w:val="KeywordTok"/>
+        </w:rPr>
+        <w:t xml:space="preserve">TrimTooFast</w:t>
+      </w:r>
+      <w:r>
+        <w:rPr>
+          <w:rStyle w:val="NormalTok"/>
+        </w:rPr>
+        <w:t xml:space="preserve">(results, </w:t>
+      </w:r>
+      <w:r>
+        <w:rPr>
+          <w:rStyle w:val="DataTypeTok"/>
+        </w:rPr>
+        <w:t xml:space="preserve">cutoff =</w:t>
+      </w:r>
+      <w:r>
+        <w:rPr>
+          <w:rStyle w:val="NormalTok"/>
+        </w:rPr>
+        <w:t xml:space="preserve"> </w:t>
+      </w:r>
+      <w:r>
+        <w:rPr>
+          <w:rStyle w:val="DecValTok"/>
+        </w:rPr>
+        <w:t xml:space="preserve">250</w:t>
+      </w:r>
+      <w:r>
+        <w:rPr>
+          <w:rStyle w:val="NormalTok"/>
+        </w:rPr>
+        <w:t xml:space="preserve">)</w:t>
+      </w:r>
+    </w:p>
+    <w:tbl>
+      <w:tblPr>
+        <w:tblStyle w:val="TableNormal"/>
+      </w:tblPr>
+      <w:tblGrid/>
+      <w:tr>
+        <w:tc>
+          <w:tcPr>
+            <w:tcBorders>
+              <w:bottom w:val="single"/>
+            </w:tcBorders>
+            <w:vAlign w:val="bottom"/>
+          </w:tcPr>
+          <w:p>
+            <w:pPr>
+              <w:jc w:val="left"/>
+            </w:pPr>
+            <w:r>
+              <w:rPr>
+                <w:b/>
+              </w:rPr>
+              <w:t xml:space="preserve">Version</w:t>
+            </w:r>
+          </w:p>
+        </w:tc>
+        <w:tc>
+          <w:tcPr>
+            <w:tcBorders>
+              <w:bottom w:val="single"/>
+            </w:tcBorders>
+            <w:vAlign w:val="bottom"/>
+          </w:tcPr>
+          <w:p>
+            <w:pPr>
+              <w:jc w:val="left"/>
+            </w:pPr>
+            <w:r>
+              <w:rPr>
+                <w:b/>
+              </w:rPr>
+              <w:t xml:space="preserve">Num &gt; 250 ms</w:t>
+            </w:r>
+          </w:p>
+        </w:tc>
+        <w:tc>
+          <w:tcPr>
+            <w:tcBorders>
+              <w:bottom w:val="single"/>
+            </w:tcBorders>
+            <w:vAlign w:val="bottom"/>
+          </w:tcPr>
+          <w:p>
+            <w:pPr>
+              <w:jc w:val="left"/>
+            </w:pPr>
+            <w:r>
+              <w:rPr>
+                <w:b/>
+              </w:rPr>
+              <w:t xml:space="preserve">Num &lt;= 250 ms</w:t>
+            </w:r>
+          </w:p>
+        </w:tc>
+        <w:tc>
+          <w:tcPr>
+            <w:tcBorders>
+              <w:bottom w:val="single"/>
+            </w:tcBorders>
+            <w:vAlign w:val="bottom"/>
+          </w:tcPr>
+          <w:p>
+            <w:pPr>
+              <w:jc w:val="left"/>
+            </w:pPr>
+            <w:r>
+              <w:rPr>
+                <w:b/>
+              </w:rPr>
+              <w:t xml:space="preserve">Num NA</w:t>
+            </w:r>
+          </w:p>
+        </w:tc>
+      </w:tr>
+      <w:tr>
+        <w:tc>
+          <w:p>
+            <w:pPr>
+              <w:jc w:val="left"/>
+            </w:pPr>
+            <w:r>
+              <w:t xml:space="preserve">CS1</w:t>
+            </w:r>
+          </w:p>
+        </w:tc>
+        <w:tc>
+          <w:p>
+            <w:pPr>
+              <w:jc w:val="left"/>
+            </w:pPr>
+            <w:r>
+              <w:t xml:space="preserve">298</w:t>
+            </w:r>
+          </w:p>
+        </w:tc>
+        <w:tc>
+          <w:p>
+            <w:pPr>
+              <w:jc w:val="left"/>
+            </w:pPr>
+            <w:r>
+              <w:t xml:space="preserve">42</w:t>
+            </w:r>
+          </w:p>
+        </w:tc>
+        <w:tc>
+          <w:p>
+            <w:pPr>
+              <w:jc w:val="left"/>
+            </w:pPr>
+            <w:r>
+              <w:t xml:space="preserve">620</w:t>
+            </w:r>
+          </w:p>
+        </w:tc>
+      </w:tr>
+      <w:tr>
+        <w:tc>
+          <w:p>
+            <w:pPr>
+              <w:jc w:val="left"/>
+            </w:pPr>
+            <w:r>
+              <w:t xml:space="preserve">CS2</w:t>
+            </w:r>
+          </w:p>
+        </w:tc>
+        <w:tc>
+          <w:p>
+            <w:pPr>
+              <w:jc w:val="left"/>
+            </w:pPr>
+            <w:r>
+              <w:t xml:space="preserve">905</w:t>
+            </w:r>
+          </w:p>
+        </w:tc>
+        <w:tc>
+          <w:p>
+            <w:pPr>
+              <w:jc w:val="left"/>
+            </w:pPr>
+            <w:r>
+              <w:t xml:space="preserve">74</w:t>
+            </w:r>
+          </w:p>
+        </w:tc>
+        <w:tc>
+          <w:p>
+            <w:pPr>
+              <w:jc w:val="left"/>
+            </w:pPr>
+            <w:r>
+              <w:t xml:space="preserve">585</w:t>
+            </w:r>
+          </w:p>
+        </w:tc>
+      </w:tr>
+    </w:tbl>
+    <w:p>
+      <w:r>
+        <w:t xml:space="preserve">The upper-bound of the trimming depends on what pool of latencies are used to compute the standard deviation used for the 2-SD cut-off.</w:t>
+      </w:r>
+    </w:p>
+    <w:p>
+      <w:pPr>
+        <w:pStyle w:val="SourceCode"/>
+      </w:pPr>
+      <w:r>
+        <w:rPr>
+          <w:rStyle w:val="NormalTok"/>
+        </w:rPr>
+        <w:t xml:space="preserve">ComputeUpperBound &lt;-</w:t>
+      </w:r>
+      <w:r>
+        <w:rPr>
+          <w:rStyle w:val="StringTok"/>
+        </w:rPr>
+        <w:t xml:space="preserve"> </w:t>
+      </w:r>
+      <w:r>
+        <w:rPr>
+          <w:rStyle w:val="NormalTok"/>
+        </w:rPr>
+        <w:t xml:space="preserve">function(x) </w:t>
+      </w:r>
+      <w:r>
+        <w:rPr>
+          <w:rStyle w:val="KeywordTok"/>
+        </w:rPr>
+        <w:t xml:space="preserve">mean</w:t>
+      </w:r>
+      <w:r>
+        <w:rPr>
+          <w:rStyle w:val="NormalTok"/>
+        </w:rPr>
+        <w:t xml:space="preserve">(x, </w:t>
+      </w:r>
+      <w:r>
+        <w:rPr>
+          <w:rStyle w:val="DataTypeTok"/>
+        </w:rPr>
+        <w:t xml:space="preserve">na.rm =</w:t>
+      </w:r>
+      <w:r>
+        <w:rPr>
+          <w:rStyle w:val="NormalTok"/>
+        </w:rPr>
+        <w:t xml:space="preserve"> </w:t>
+      </w:r>
+      <w:r>
+        <w:rPr>
+          <w:rStyle w:val="NormalTok"/>
+        </w:rPr>
+        <w:t xml:space="preserve">T) +</w:t>
+      </w:r>
+      <w:r>
+        <w:rPr>
+          <w:rStyle w:val="StringTok"/>
+        </w:rPr>
+        <w:t xml:space="preserve"> </w:t>
+      </w:r>
+      <w:r>
+        <w:rPr>
+          <w:rStyle w:val="NormalTok"/>
+        </w:rPr>
+        <w:t xml:space="preserve">(</w:t>
+      </w:r>
+      <w:r>
+        <w:rPr>
+          <w:rStyle w:val="DecValTok"/>
+        </w:rPr>
+        <w:t xml:space="preserve">2</w:t>
+      </w:r>
+      <w:r>
+        <w:rPr>
+          <w:rStyle w:val="NormalTok"/>
+        </w:rPr>
+        <w:t xml:space="preserve"> </w:t>
+      </w:r>
+      <w:r>
+        <w:rPr>
+          <w:rStyle w:val="NormalTok"/>
+        </w:rPr>
+        <w:t xml:space="preserve">*</w:t>
+      </w:r>
+      <w:r>
+        <w:rPr>
+          <w:rStyle w:val="StringTok"/>
+        </w:rPr>
+        <w:t xml:space="preserve"> </w:t>
+      </w:r>
+      <w:r>
+        <w:rPr>
+          <w:rStyle w:val="KeywordTok"/>
+        </w:rPr>
+        <w:t xml:space="preserve">sd</w:t>
+      </w:r>
+      <w:r>
+        <w:rPr>
+          <w:rStyle w:val="NormalTok"/>
+        </w:rPr>
+        <w:t xml:space="preserve">(x, </w:t>
+      </w:r>
+      <w:r>
+        <w:rPr>
+          <w:rStyle w:val="DataTypeTok"/>
+        </w:rPr>
+        <w:t xml:space="preserve">na.rm =</w:t>
+      </w:r>
+      <w:r>
+        <w:rPr>
+          <w:rStyle w:val="NormalTok"/>
+        </w:rPr>
+        <w:t xml:space="preserve"> </w:t>
+      </w:r>
+      <w:r>
+        <w:rPr>
+          <w:rStyle w:val="NormalTok"/>
+        </w:rPr>
+        <w:t xml:space="preserve">T))</w:t>
+      </w:r>
+      <w:r>
+        <w:cr/>
+      </w:r>
+      <w:r>
+        <w:rPr>
+          <w:rStyle w:val="NormalTok"/>
+        </w:rPr>
+        <w:t xml:space="preserve">DropAboveUpperBound &lt;-</w:t>
+      </w:r>
+      <w:r>
+        <w:rPr>
+          <w:rStyle w:val="StringTok"/>
+        </w:rPr>
+        <w:t xml:space="preserve"> </w:t>
+      </w:r>
+      <w:r>
+        <w:rPr>
+          <w:rStyle w:val="NormalTok"/>
+        </w:rPr>
+        <w:t xml:space="preserve">function(df) {</w:t>
+      </w:r>
+      <w:r>
+        <w:cr/>
+      </w:r>
+      <w:r>
+        <w:rPr>
+          <w:rStyle w:val="NormalTok"/>
+        </w:rPr>
+        <w:t xml:space="preserve"> </w:t>
+      </w:r>
+      <w:r>
+        <w:rPr>
+          <w:rStyle w:val="NormalTok"/>
+        </w:rPr>
+        <w:t xml:space="preserve"> </w:t>
+      </w:r>
+      <w:r>
+        <w:rPr>
+          <w:rStyle w:val="NormalTok"/>
+        </w:rPr>
+        <w:t xml:space="preserve"> </w:t>
+      </w:r>
+      <w:r>
+        <w:rPr>
+          <w:rStyle w:val="NormalTok"/>
+        </w:rPr>
+        <w:t xml:space="preserve"> </w:t>
+      </w:r>
+      <w:r>
+        <w:rPr>
+          <w:rStyle w:val="NormalTok"/>
+        </w:rPr>
+        <w:t xml:space="preserve">cutoff &lt;-</w:t>
+      </w:r>
+      <w:r>
+        <w:rPr>
+          <w:rStyle w:val="StringTok"/>
+        </w:rPr>
+        <w:t xml:space="preserve"> </w:t>
+      </w:r>
+      <w:r>
+        <w:rPr>
+          <w:rStyle w:val="KeywordTok"/>
+        </w:rPr>
+        <w:t xml:space="preserve">ComputeUpperBound</w:t>
+      </w:r>
+      <w:r>
+        <w:rPr>
+          <w:rStyle w:val="NormalTok"/>
+        </w:rPr>
+        <w:t xml:space="preserve">(df$Latency)</w:t>
+      </w:r>
+      <w:r>
+        <w:cr/>
+      </w:r>
+      <w:r>
+        <w:rPr>
+          <w:rStyle w:val="NormalTok"/>
+        </w:rPr>
+        <w:t xml:space="preserve"> </w:t>
+      </w:r>
+      <w:r>
+        <w:rPr>
+          <w:rStyle w:val="NormalTok"/>
+        </w:rPr>
+        <w:t xml:space="preserve"> </w:t>
+      </w:r>
+      <w:r>
+        <w:rPr>
+          <w:rStyle w:val="NormalTok"/>
+        </w:rPr>
+        <w:t xml:space="preserve"> </w:t>
+      </w:r>
+      <w:r>
+        <w:rPr>
+          <w:rStyle w:val="NormalTok"/>
+        </w:rPr>
+        <w:t xml:space="preserve"> </w:t>
+      </w:r>
+      <w:r>
+        <w:rPr>
+          <w:rStyle w:val="NormalTok"/>
+        </w:rPr>
+        <w:t xml:space="preserve">df$Latency[df$Latency &gt;</w:t>
+      </w:r>
+      <w:r>
+        <w:rPr>
+          <w:rStyle w:val="StringTok"/>
+        </w:rPr>
+        <w:t xml:space="preserve"> </w:t>
+      </w:r>
+      <w:r>
+        <w:rPr>
+          <w:rStyle w:val="NormalTok"/>
+        </w:rPr>
+        <w:t xml:space="preserve">cutoff] &lt;-</w:t>
+      </w:r>
+      <w:r>
+        <w:rPr>
+          <w:rStyle w:val="StringTok"/>
+        </w:rPr>
+        <w:t xml:space="preserve"> </w:t>
+      </w:r>
+      <w:r>
+        <w:rPr>
+          <w:rStyle w:val="OtherTok"/>
+        </w:rPr>
+        <w:t xml:space="preserve">NA</w:t>
+      </w:r>
+      <w:r>
+        <w:cr/>
+      </w:r>
+      <w:r>
+        <w:rPr>
+          <w:rStyle w:val="NormalTok"/>
+        </w:rPr>
+        <w:t xml:space="preserve"> </w:t>
+      </w:r>
+      <w:r>
+        <w:rPr>
+          <w:rStyle w:val="NormalTok"/>
+        </w:rPr>
+        <w:t xml:space="preserve"> </w:t>
+      </w:r>
+      <w:r>
+        <w:rPr>
+          <w:rStyle w:val="NormalTok"/>
+        </w:rPr>
+        <w:t xml:space="preserve"> </w:t>
+      </w:r>
+      <w:r>
+        <w:rPr>
+          <w:rStyle w:val="NormalTok"/>
+        </w:rPr>
+        <w:t xml:space="preserve"> </w:t>
+      </w:r>
+      <w:r>
+        <w:rPr>
+          <w:rStyle w:val="NormalTok"/>
+        </w:rPr>
+        <w:t xml:space="preserve">df</w:t>
+      </w:r>
+      <w:r>
+        <w:cr/>
+      </w:r>
+      <w:r>
+        <w:rPr>
+          <w:rStyle w:val="NormalTok"/>
+        </w:rPr>
+        <w:t xml:space="preserve">}</w:t>
+      </w:r>
+      <w:r>
+        <w:cr/>
+      </w:r>
+      <w:r>
+        <w:cr/>
+      </w:r>
+      <w:r>
+        <w:rPr>
+          <w:rStyle w:val="CommentTok"/>
+        </w:rPr>
+        <w:t xml:space="preserve"># Pooling both experiments together</w:t>
+      </w:r>
+      <w:r>
+        <w:cr/>
+      </w:r>
+      <w:r>
+        <w:rPr>
+          <w:rStyle w:val="KeywordTok"/>
+        </w:rPr>
+        <w:t xml:space="preserve">ComputeUpperBound</w:t>
+      </w:r>
+      <w:r>
+        <w:rPr>
+          <w:rStyle w:val="NormalTok"/>
+        </w:rPr>
+        <w:t xml:space="preserve">(results$Latency)</w:t>
+      </w:r>
+    </w:p>
+    <w:p>
+      <w:pPr>
+        <w:pStyle w:val="SourceCode"/>
+      </w:pPr>
+      <w:r>
+        <w:rPr>
+          <w:rStyle w:val="VerbatimChar"/>
+        </w:rPr>
+        <w:t xml:space="preserve">## [1] 1774</w:t>
+      </w:r>
+    </w:p>
+    <w:p>
+      <w:pPr>
+        <w:pStyle w:val="SourceCode"/>
+      </w:pPr>
+      <w:r>
+        <w:rPr>
+          <w:rStyle w:val="CommentTok"/>
+        </w:rPr>
+        <w:t xml:space="preserve"># Separating the two experiments</w:t>
+      </w:r>
+      <w:r>
+        <w:cr/>
+      </w:r>
+      <w:r>
+        <w:rPr>
+          <w:rStyle w:val="KeywordTok"/>
+        </w:rPr>
+        <w:t xml:space="preserve">by</w:t>
+      </w:r>
+      <w:r>
+        <w:rPr>
+          <w:rStyle w:val="NormalTok"/>
+        </w:rPr>
+        <w:t xml:space="preserve">(results$Latency, results$Version, ComputeUpperBound)</w:t>
+      </w:r>
+    </w:p>
+    <w:p>
+      <w:pPr>
+        <w:pStyle w:val="SourceCode"/>
+      </w:pPr>
+      <w:r>
+        <w:rPr>
+          <w:rStyle w:val="VerbatimChar"/>
+        </w:rPr>
+        <w:t xml:space="preserve">## results$Version: CS1</w:t>
+      </w:r>
+      <w:r>
+        <w:cr/>
+      </w:r>
+      <w:r>
+        <w:rPr>
+          <w:rStyle w:val="VerbatimChar"/>
+        </w:rPr>
+        <w:t xml:space="preserve">## [1] 1570</w:t>
+      </w:r>
+      <w:r>
+        <w:cr/>
+      </w:r>
+      <w:r>
+        <w:rPr>
+          <w:rStyle w:val="VerbatimChar"/>
+        </w:rPr>
+        <w:t xml:space="preserve">## -------------------------------------------------------- </w:t>
+      </w:r>
+      <w:r>
+        <w:cr/>
+      </w:r>
+      <w:r>
+        <w:rPr>
+          <w:rStyle w:val="VerbatimChar"/>
+        </w:rPr>
+        <w:t xml:space="preserve">## results$Version: CS2</w:t>
+      </w:r>
+      <w:r>
+        <w:cr/>
+      </w:r>
+      <w:r>
+        <w:rPr>
+          <w:rStyle w:val="VerbatimChar"/>
+        </w:rPr>
+        <w:t xml:space="preserve">## [1] 1834</w:t>
+      </w:r>
+    </w:p>
+    <w:p>
+      <w:pPr>
+        <w:pStyle w:val="SourceCode"/>
+      </w:pPr>
+      <w:r>
+        <w:rPr>
+          <w:rStyle w:val="NormalTok"/>
+        </w:rPr>
+        <w:t xml:space="preserve">cs1 &lt;-</w:t>
+      </w:r>
+      <w:r>
+        <w:rPr>
+          <w:rStyle w:val="StringTok"/>
+        </w:rPr>
+        <w:t xml:space="preserve"> </w:t>
+      </w:r>
+      <w:r>
+        <w:rPr>
+          <w:rStyle w:val="KeywordTok"/>
+        </w:rPr>
+        <w:t xml:space="preserve">subset</w:t>
+      </w:r>
+      <w:r>
+        <w:rPr>
+          <w:rStyle w:val="NormalTok"/>
+        </w:rPr>
+        <w:t xml:space="preserve">(results, Version ==</w:t>
+      </w:r>
+      <w:r>
+        <w:rPr>
+          <w:rStyle w:val="StringTok"/>
+        </w:rPr>
+        <w:t xml:space="preserve"> "CS1"</w:t>
+      </w:r>
+      <w:r>
+        <w:rPr>
+          <w:rStyle w:val="NormalTok"/>
+        </w:rPr>
+        <w:t xml:space="preserve">)</w:t>
+      </w:r>
+      <w:r>
+        <w:cr/>
+      </w:r>
+      <w:r>
+        <w:rPr>
+          <w:rStyle w:val="NormalTok"/>
+        </w:rPr>
+        <w:t xml:space="preserve">cs1 &lt;-</w:t>
+      </w:r>
+      <w:r>
+        <w:rPr>
+          <w:rStyle w:val="StringTok"/>
+        </w:rPr>
+        <w:t xml:space="preserve"> </w:t>
+      </w:r>
+      <w:r>
+        <w:rPr>
+          <w:rStyle w:val="KeywordTok"/>
+        </w:rPr>
+        <w:t xml:space="preserve">DropAboveUpperBound</w:t>
+      </w:r>
+      <w:r>
+        <w:rPr>
+          <w:rStyle w:val="NormalTok"/>
+        </w:rPr>
+        <w:t xml:space="preserve">(cs1)</w:t>
+      </w:r>
+      <w:r>
+        <w:cr/>
+      </w:r>
+      <w:r>
+        <w:rPr>
+          <w:rStyle w:val="NormalTok"/>
+        </w:rPr>
+        <w:t xml:space="preserve">cs2 &lt;-</w:t>
+      </w:r>
+      <w:r>
+        <w:rPr>
+          <w:rStyle w:val="StringTok"/>
+        </w:rPr>
+        <w:t xml:space="preserve"> </w:t>
+      </w:r>
+      <w:r>
+        <w:rPr>
+          <w:rStyle w:val="KeywordTok"/>
+        </w:rPr>
+        <w:t xml:space="preserve">subset</w:t>
+      </w:r>
+      <w:r>
+        <w:rPr>
+          <w:rStyle w:val="NormalTok"/>
+        </w:rPr>
+        <w:t xml:space="preserve">(results, Version ==</w:t>
+      </w:r>
+      <w:r>
+        <w:rPr>
+          <w:rStyle w:val="StringTok"/>
+        </w:rPr>
+        <w:t xml:space="preserve"> "CS2"</w:t>
+      </w:r>
+      <w:r>
+        <w:rPr>
+          <w:rStyle w:val="NormalTok"/>
+        </w:rPr>
+        <w:t xml:space="preserve">)</w:t>
+      </w:r>
+      <w:r>
+        <w:cr/>
+      </w:r>
+      <w:r>
+        <w:rPr>
+          <w:rStyle w:val="NormalTok"/>
+        </w:rPr>
+        <w:t xml:space="preserve">cs2 &lt;-</w:t>
+      </w:r>
+      <w:r>
+        <w:rPr>
+          <w:rStyle w:val="StringTok"/>
+        </w:rPr>
+        <w:t xml:space="preserve"> </w:t>
+      </w:r>
+      <w:r>
+        <w:rPr>
+          <w:rStyle w:val="KeywordTok"/>
+        </w:rPr>
+        <w:t xml:space="preserve">DropAboveUpperBound</w:t>
+      </w:r>
+      <w:r>
+        <w:rPr>
+          <w:rStyle w:val="NormalTok"/>
+        </w:rPr>
+        <w:t xml:space="preserve">(cs2)</w:t>
+      </w:r>
+      <w:r>
+        <w:cr/>
+      </w:r>
+      <w:r>
+        <w:rPr>
+          <w:rStyle w:val="NormalTok"/>
+        </w:rPr>
+        <w:t xml:space="preserve">results &lt;-</w:t>
+      </w:r>
+      <w:r>
+        <w:rPr>
+          <w:rStyle w:val="StringTok"/>
+        </w:rPr>
+        <w:t xml:space="preserve"> </w:t>
+      </w:r>
+      <w:r>
+        <w:rPr>
+          <w:rStyle w:val="KeywordTok"/>
+        </w:rPr>
+        <w:t xml:space="preserve">rbind</w:t>
+      </w:r>
+      <w:r>
+        <w:rPr>
+          <w:rStyle w:val="NormalTok"/>
+        </w:rPr>
+        <w:t xml:space="preserve">(cs1, cs2)</w:t>
+      </w:r>
+    </w:p>
+    <w:p>
+      <w:pPr>
+        <w:pStyle w:val="SourceCode"/>
+      </w:pPr>
+      <w:r>
+        <w:rPr>
+          <w:rStyle w:val="KeywordTok"/>
+        </w:rPr>
+        <w:t xml:space="preserve">PrintDescriptives</w:t>
+      </w:r>
+      <w:r>
+        <w:rPr>
+          <w:rStyle w:val="NormalTok"/>
+        </w:rPr>
+        <w:t xml:space="preserve">(results)</w:t>
+      </w:r>
+    </w:p>
+    <w:tbl>
+      <w:tblPr>
+        <w:tblStyle w:val="TableNormal"/>
+        <w:tblCaption w:val="Descriptives for trimmed latency values. Upper bounds were trimmed within each experimnet."/>
+      </w:tblPr>
+      <w:tblGrid/>
+      <w:tr>
+        <w:tc>
+          <w:tcPr>
+            <w:tcBorders>
+              <w:bottom w:val="single"/>
+            </w:tcBorders>
+            <w:vAlign w:val="bottom"/>
+          </w:tcPr>
+          <w:p/>
+        </w:tc>
+        <w:tc>
+          <w:tcPr>
+            <w:tcBorders>
+              <w:bottom w:val="single"/>
+            </w:tcBorders>
+            <w:vAlign w:val="bottom"/>
+          </w:tcPr>
+          <w:p>
+            <w:pPr>
+              <w:jc w:val="left"/>
+            </w:pPr>
+            <w:r>
+              <w:rPr>
+                <w:b/>
+              </w:rPr>
+              <w:t xml:space="preserve">CS1</w:t>
+            </w:r>
+          </w:p>
+        </w:tc>
+        <w:tc>
+          <w:tcPr>
+            <w:tcBorders>
+              <w:bottom w:val="single"/>
+            </w:tcBorders>
+            <w:vAlign w:val="bottom"/>
+          </w:tcPr>
+          <w:p>
+            <w:pPr>
+              <w:jc w:val="left"/>
+            </w:pPr>
+            <w:r>
+              <w:rPr>
+                <w:b/>
+              </w:rPr>
+              <w:t xml:space="preserve">CS2</w:t>
+            </w:r>
+          </w:p>
+        </w:tc>
+      </w:tr>
+      <w:tr>
+        <w:tc>
+          <w:p>
+            <w:pPr>
+              <w:jc w:val="left"/>
+            </w:pPr>
+            <w:r>
+              <w:t xml:space="preserve">n</w:t>
+            </w:r>
+          </w:p>
+        </w:tc>
+        <w:tc>
+          <w:p>
+            <w:pPr>
+              <w:jc w:val="left"/>
+            </w:pPr>
+            <w:r>
+              <w:t xml:space="preserve">283</w:t>
+            </w:r>
+          </w:p>
+        </w:tc>
+        <w:tc>
+          <w:p>
+            <w:pPr>
+              <w:jc w:val="left"/>
+            </w:pPr>
+            <w:r>
+              <w:t xml:space="preserve">853</w:t>
+            </w:r>
+          </w:p>
+        </w:tc>
+      </w:tr>
+      <w:tr>
+        <w:tc>
+          <w:p>
+            <w:pPr>
+              <w:jc w:val="left"/>
+            </w:pPr>
+            <w:r>
+              <w:t xml:space="preserve">mean</w:t>
+            </w:r>
+          </w:p>
+        </w:tc>
+        <w:tc>
+          <w:p>
+            <w:pPr>
+              <w:jc w:val="left"/>
+            </w:pPr>
+            <w:r>
+              <w:t xml:space="preserve">679.2</w:t>
+            </w:r>
+          </w:p>
+        </w:tc>
+        <w:tc>
+          <w:p>
+            <w:pPr>
+              <w:jc w:val="left"/>
+            </w:pPr>
+            <w:r>
+              <w:t xml:space="preserve">732.2</w:t>
+            </w:r>
+          </w:p>
+        </w:tc>
+      </w:tr>
+      <w:tr>
+        <w:tc>
+          <w:p>
+            <w:pPr>
+              <w:jc w:val="left"/>
+            </w:pPr>
+            <w:r>
+              <w:t xml:space="preserve">sd</w:t>
+            </w:r>
+          </w:p>
+        </w:tc>
+        <w:tc>
+          <w:p>
+            <w:pPr>
+              <w:jc w:val="left"/>
+            </w:pPr>
+            <w:r>
+              <w:t xml:space="preserve">261.8</w:t>
+            </w:r>
+          </w:p>
+        </w:tc>
+        <w:tc>
+          <w:p>
+            <w:pPr>
+              <w:jc w:val="left"/>
+            </w:pPr>
+            <w:r>
+              <w:t xml:space="preserve">374.5</w:t>
+            </w:r>
+          </w:p>
+        </w:tc>
+      </w:tr>
+      <w:tr>
+        <w:tc>
+          <w:p>
+            <w:pPr>
+              <w:jc w:val="left"/>
+            </w:pPr>
+            <w:r>
+              <w:t xml:space="preserve">median</w:t>
+            </w:r>
+          </w:p>
+        </w:tc>
+        <w:tc>
+          <w:p>
+            <w:pPr>
+              <w:jc w:val="left"/>
+            </w:pPr>
+            <w:r>
+              <w:t xml:space="preserve">632.9</w:t>
+            </w:r>
+          </w:p>
+        </w:tc>
+        <w:tc>
+          <w:p>
+            <w:pPr>
+              <w:jc w:val="left"/>
+            </w:pPr>
+            <w:r>
+              <w:t xml:space="preserve">616.2</w:t>
+            </w:r>
+          </w:p>
+        </w:tc>
+      </w:tr>
+      <w:tr>
+        <w:tc>
+          <w:p>
+            <w:pPr>
+              <w:jc w:val="left"/>
+            </w:pPr>
+            <w:r>
+              <w:t xml:space="preserve">trimmed</w:t>
+            </w:r>
+          </w:p>
+        </w:tc>
+        <w:tc>
+          <w:p>
+            <w:pPr>
+              <w:jc w:val="left"/>
+            </w:pPr>
+            <w:r>
+              <w:t xml:space="preserve">660.4</w:t>
+            </w:r>
+          </w:p>
+        </w:tc>
+        <w:tc>
+          <w:p>
+            <w:pPr>
+              <w:jc w:val="left"/>
+            </w:pPr>
+            <w:r>
+              <w:t xml:space="preserve">688.6</w:t>
+            </w:r>
+          </w:p>
+        </w:tc>
+      </w:tr>
+      <w:tr>
+        <w:tc>
+          <w:p>
+            <w:pPr>
+              <w:jc w:val="left"/>
+            </w:pPr>
+            <w:r>
+              <w:t xml:space="preserve">mad</w:t>
+            </w:r>
+          </w:p>
+        </w:tc>
+        <w:tc>
+          <w:p>
+            <w:pPr>
+              <w:jc w:val="left"/>
+            </w:pPr>
+            <w:r>
+              <w:t xml:space="preserve">271.6</w:t>
+            </w:r>
+          </w:p>
+        </w:tc>
+        <w:tc>
+          <w:p>
+            <w:pPr>
+              <w:jc w:val="left"/>
+            </w:pPr>
+            <w:r>
+              <w:t xml:space="preserve">345.7</w:t>
+            </w:r>
+          </w:p>
+        </w:tc>
+      </w:tr>
+      <w:tr>
+        <w:tc>
+          <w:p>
+            <w:pPr>
+              <w:jc w:val="left"/>
+            </w:pPr>
+            <w:r>
+              <w:t xml:space="preserve">min</w:t>
+            </w:r>
+          </w:p>
+        </w:tc>
+        <w:tc>
+          <w:p>
+            <w:pPr>
+              <w:jc w:val="left"/>
+            </w:pPr>
+            <w:r>
+              <w:t xml:space="preserve">249.8</w:t>
+            </w:r>
+          </w:p>
+        </w:tc>
+        <w:tc>
+          <w:p>
+            <w:pPr>
+              <w:jc w:val="left"/>
+            </w:pPr>
+            <w:r>
+              <w:t xml:space="preserve">249.8</w:t>
+            </w:r>
+          </w:p>
+        </w:tc>
+      </w:tr>
+      <w:tr>
+        <w:tc>
+          <w:p>
+            <w:pPr>
+              <w:jc w:val="left"/>
+            </w:pPr>
+            <w:r>
+              <w:t xml:space="preserve">max</w:t>
+            </w:r>
+          </w:p>
+        </w:tc>
+        <w:tc>
+          <w:p>
+            <w:pPr>
+              <w:jc w:val="left"/>
+            </w:pPr>
+            <w:r>
+              <w:t xml:space="preserve">1482</w:t>
+            </w:r>
+          </w:p>
+        </w:tc>
+        <w:tc>
+          <w:p>
+            <w:pPr>
+              <w:jc w:val="left"/>
+            </w:pPr>
+            <w:r>
+              <w:t xml:space="preserve">1815</w:t>
+            </w:r>
+          </w:p>
+        </w:tc>
+      </w:tr>
+      <w:tr>
+        <w:tc>
+          <w:p>
+            <w:pPr>
+              <w:jc w:val="left"/>
+            </w:pPr>
+            <w:r>
+              <w:t xml:space="preserve">range</w:t>
+            </w:r>
+          </w:p>
+        </w:tc>
+        <w:tc>
+          <w:p>
+            <w:pPr>
+              <w:jc w:val="left"/>
+            </w:pPr>
+            <w:r>
+              <w:t xml:space="preserve">1232</w:t>
+            </w:r>
+          </w:p>
+        </w:tc>
+        <w:tc>
+          <w:p>
+            <w:pPr>
+              <w:jc w:val="left"/>
+            </w:pPr>
+            <w:r>
+              <w:t xml:space="preserve">1566</w:t>
+            </w:r>
+          </w:p>
+        </w:tc>
+      </w:tr>
+      <w:tr>
+        <w:tc>
+          <w:p>
+            <w:pPr>
+              <w:jc w:val="left"/>
+            </w:pPr>
+            <w:r>
+              <w:t xml:space="preserve">se</w:t>
+            </w:r>
+          </w:p>
+        </w:tc>
+        <w:tc>
+          <w:p>
+            <w:pPr>
+              <w:jc w:val="left"/>
+            </w:pPr>
+            <w:r>
+              <w:t xml:space="preserve">15.56</w:t>
+            </w:r>
+          </w:p>
+        </w:tc>
+        <w:tc>
+          <w:p>
+            <w:pPr>
+              <w:jc w:val="left"/>
+            </w:pPr>
+            <w:r>
+              <w:t xml:space="preserve">12.82</w:t>
+            </w:r>
+          </w:p>
+        </w:tc>
+      </w:tr>
+    </w:tbl>
+    <w:p>
+      <w:pPr>
+        <w:pStyle w:val="TableCaption"/>
+      </w:pPr>
+      <w:r>
+        <w:t xml:space="preserve">Descriptives for trimmed latency values. Upper bounds were trimmed within each experimnet.</w:t>
+      </w:r>
+    </w:p>
+    <w:p>
+      <w:pPr>
+        <w:pStyle w:val="SourceCode"/>
+      </w:pPr>
+      <w:r>
+        <w:rPr>
+          <w:rStyle w:val="KeywordTok"/>
+        </w:rPr>
+        <w:t xml:space="preserve">ComputePercentNA</w:t>
+      </w:r>
+      <w:r>
+        <w:rPr>
+          <w:rStyle w:val="NormalTok"/>
+        </w:rPr>
+        <w:t xml:space="preserve">(results)</w:t>
+      </w:r>
+    </w:p>
+    <w:p>
+      <w:pPr>
+        <w:pStyle w:val="SourceCode"/>
+      </w:pPr>
+      <w:r>
+        <w:rPr>
+          <w:rStyle w:val="VerbatimChar"/>
+        </w:rPr>
+        <w:t xml:space="preserve">## Error: could not find function "ComputePercentNA"</w:t>
+      </w:r>
+    </w:p>
+    <w:p>
+      <w:r>
+        <w:t xml:space="preserve">Table: Response rates for the experiment versions, after trimming.</w:t>
+      </w:r>
+    </w:p>
+    <w:bookmarkStart w:id="25" w:name="after-trimming-is-the-average-latency-shorter-for-cs2-as-compared-to-cs1-as-it-was-before-trimming"/>
+    <w:p>
+      <w:pPr>
+        <w:pStyle w:val="Heading3"/>
+      </w:pPr>
+      <w:r>
+        <w:rPr>
+          <w:i/>
+        </w:rPr>
+        <w:t xml:space="preserve">After trimming, is the average latency shorter for CS2 as compared to CS1? (as it was before trimming)?</w:t>
+      </w:r>
+    </w:p>
+    <w:bookmarkEnd w:id="25"/>
+    <w:p>
+      <w:r>
+        <w:t xml:space="preserve">Yes.</w:t>
+      </w:r>
+    </w:p>
+    <w:bookmarkStart w:id="26" w:name="is-there-a-relationship-between-vocab-size-either-evt-2-raw-score-of-ppvt-4-raw-score-and-latency-for-cs1"/>
+    <w:p>
+      <w:pPr>
+        <w:pStyle w:val="Heading3"/>
+      </w:pPr>
+      <w:r>
+        <w:rPr>
+          <w:i/>
+        </w:rPr>
+        <w:t xml:space="preserve">Is there a relationship between vocab size (either EVT-2 raw score of PPVT-4 raw score) and latency for CS1?</w:t>
+      </w:r>
+    </w:p>
+    <w:bookmarkEnd w:id="26"/>
+    <w:p>
+      <w:r>
+        <w:t xml:space="preserve">I'm going to compute the average latency within each subject and plot latency as a function of EVT and PPVT.</w:t>
+      </w:r>
+    </w:p>
+    <w:p>
+      <w:pPr>
+        <w:pStyle w:val="SourceCode"/>
+      </w:pPr>
+      <w:r>
+        <w:rPr>
+          <w:rStyle w:val="NormalTok"/>
+        </w:rPr>
+        <w:t xml:space="preserve">subject_means &lt;-</w:t>
+      </w:r>
+      <w:r>
+        <w:rPr>
+          <w:rStyle w:val="StringTok"/>
+        </w:rPr>
+        <w:t xml:space="preserve"> </w:t>
+      </w:r>
+      <w:r>
+        <w:rPr>
+          <w:rStyle w:val="KeywordTok"/>
+        </w:rPr>
+        <w:t xml:space="preserve">ddply</w:t>
+      </w:r>
+      <w:r>
+        <w:rPr>
+          <w:rStyle w:val="NormalTok"/>
+        </w:rPr>
+        <w:t xml:space="preserve">(results, </w:t>
+      </w:r>
+      <w:r>
+        <w:rPr>
+          <w:rStyle w:val="StringTok"/>
+        </w:rPr>
+        <w:t xml:space="preserve">"Subject"</w:t>
+      </w:r>
+      <w:r>
+        <w:rPr>
+          <w:rStyle w:val="NormalTok"/>
+        </w:rPr>
+        <w:t xml:space="preserve">, summarize, </w:t>
+      </w:r>
+      <w:r>
+        <w:rPr>
+          <w:rStyle w:val="DataTypeTok"/>
+        </w:rPr>
+        <w:t xml:space="preserve">Version =</w:t>
+      </w:r>
+      <w:r>
+        <w:rPr>
+          <w:rStyle w:val="NormalTok"/>
+        </w:rPr>
+        <w:t xml:space="preserve"> </w:t>
+      </w:r>
+      <w:r>
+        <w:rPr>
+          <w:rStyle w:val="KeywordTok"/>
+        </w:rPr>
+        <w:t xml:space="preserve">unique</w:t>
+      </w:r>
+      <w:r>
+        <w:rPr>
+          <w:rStyle w:val="NormalTok"/>
+        </w:rPr>
+        <w:t xml:space="preserve">(Version), </w:t>
+      </w:r>
+      <w:r>
+        <w:cr/>
+      </w:r>
+      <w:r>
+        <w:rPr>
+          <w:rStyle w:val="NormalTok"/>
+        </w:rPr>
+        <w:t xml:space="preserve"> </w:t>
+      </w:r>
+      <w:r>
+        <w:rPr>
+          <w:rStyle w:val="NormalTok"/>
+        </w:rPr>
+        <w:t xml:space="preserve"> </w:t>
+      </w:r>
+      <w:r>
+        <w:rPr>
+          <w:rStyle w:val="NormalTok"/>
+        </w:rPr>
+        <w:t xml:space="preserve"> </w:t>
+      </w:r>
+      <w:r>
+        <w:rPr>
+          <w:rStyle w:val="NormalTok"/>
+        </w:rPr>
+        <w:t xml:space="preserve"> </w:t>
+      </w:r>
+      <w:r>
+        <w:rPr>
+          <w:rStyle w:val="DataTypeTok"/>
+        </w:rPr>
+        <w:t xml:space="preserve">EVT =</w:t>
+      </w:r>
+      <w:r>
+        <w:rPr>
+          <w:rStyle w:val="NormalTok"/>
+        </w:rPr>
+        <w:t xml:space="preserve"> </w:t>
+      </w:r>
+      <w:r>
+        <w:rPr>
+          <w:rStyle w:val="KeywordTok"/>
+        </w:rPr>
+        <w:t xml:space="preserve">unique</w:t>
+      </w:r>
+      <w:r>
+        <w:rPr>
+          <w:rStyle w:val="NormalTok"/>
+        </w:rPr>
+        <w:t xml:space="preserve">(EVT), </w:t>
+      </w:r>
+      <w:r>
+        <w:rPr>
+          <w:rStyle w:val="DataTypeTok"/>
+        </w:rPr>
+        <w:t xml:space="preserve">PPVT =</w:t>
+      </w:r>
+      <w:r>
+        <w:rPr>
+          <w:rStyle w:val="NormalTok"/>
+        </w:rPr>
+        <w:t xml:space="preserve"> </w:t>
+      </w:r>
+      <w:r>
+        <w:rPr>
+          <w:rStyle w:val="KeywordTok"/>
+        </w:rPr>
+        <w:t xml:space="preserve">unique</w:t>
+      </w:r>
+      <w:r>
+        <w:rPr>
+          <w:rStyle w:val="NormalTok"/>
+        </w:rPr>
+        <w:t xml:space="preserve">(PPVT), </w:t>
+      </w:r>
+      <w:r>
+        <w:rPr>
+          <w:rStyle w:val="DataTypeTok"/>
+        </w:rPr>
+        <w:t xml:space="preserve">Latency =</w:t>
+      </w:r>
+      <w:r>
+        <w:rPr>
+          <w:rStyle w:val="NormalTok"/>
+        </w:rPr>
+        <w:t xml:space="preserve"> </w:t>
+      </w:r>
+      <w:r>
+        <w:rPr>
+          <w:rStyle w:val="KeywordTok"/>
+        </w:rPr>
+        <w:t xml:space="preserve">mean</w:t>
+      </w:r>
+      <w:r>
+        <w:rPr>
+          <w:rStyle w:val="NormalTok"/>
+        </w:rPr>
+        <w:t xml:space="preserve">(Latency, </w:t>
+      </w:r>
+      <w:r>
+        <w:rPr>
+          <w:rStyle w:val="DataTypeTok"/>
+        </w:rPr>
+        <w:t xml:space="preserve">na.rm =</w:t>
+      </w:r>
+      <w:r>
+        <w:rPr>
+          <w:rStyle w:val="NormalTok"/>
+        </w:rPr>
+        <w:t xml:space="preserve"> </w:t>
+      </w:r>
+      <w:r>
+        <w:rPr>
+          <w:rStyle w:val="OtherTok"/>
+        </w:rPr>
+        <w:t xml:space="preserve">TRUE</w:t>
+      </w:r>
+      <w:r>
+        <w:rPr>
+          <w:rStyle w:val="NormalTok"/>
+        </w:rPr>
+        <w:t xml:space="preserve">))</w:t>
+      </w:r>
+      <w:r>
+        <w:cr/>
+      </w:r>
+      <w:r>
+        <w:rPr>
+          <w:rStyle w:val="NormalTok"/>
+        </w:rPr>
+        <w:t xml:space="preserve">cs1 &lt;-</w:t>
+      </w:r>
+      <w:r>
+        <w:rPr>
+          <w:rStyle w:val="StringTok"/>
+        </w:rPr>
+        <w:t xml:space="preserve"> </w:t>
+      </w:r>
+      <w:r>
+        <w:rPr>
+          <w:rStyle w:val="KeywordTok"/>
+        </w:rPr>
+        <w:t xml:space="preserve">subset</w:t>
+      </w:r>
+      <w:r>
+        <w:rPr>
+          <w:rStyle w:val="NormalTok"/>
+        </w:rPr>
+        <w:t xml:space="preserve">(subject_means, Version ==</w:t>
+      </w:r>
+      <w:r>
+        <w:rPr>
+          <w:rStyle w:val="StringTok"/>
+        </w:rPr>
+        <w:t xml:space="preserve"> "CS1"</w:t>
+      </w:r>
+      <w:r>
+        <w:rPr>
+          <w:rStyle w:val="NormalTok"/>
+        </w:rPr>
+        <w:t xml:space="preserve">)</w:t>
+      </w:r>
+      <w:r>
+        <w:cr/>
+      </w:r>
+      <w:r>
+        <w:rPr>
+          <w:rStyle w:val="CommentTok"/>
+        </w:rPr>
+        <w:t xml:space="preserve"># EVT</w:t>
+      </w:r>
+      <w:r>
+        <w:cr/>
+      </w:r>
+      <w:r>
+        <w:rPr>
+          <w:rStyle w:val="KeywordTok"/>
+        </w:rPr>
+        <w:t xml:space="preserve">qplot</w:t>
+      </w:r>
+      <w:r>
+        <w:rPr>
+          <w:rStyle w:val="NormalTok"/>
+        </w:rPr>
+        <w:t xml:space="preserve">(</w:t>
+      </w:r>
+      <w:r>
+        <w:rPr>
+          <w:rStyle w:val="DataTypeTok"/>
+        </w:rPr>
+        <w:t xml:space="preserve">data =</w:t>
+      </w:r>
+      <w:r>
+        <w:rPr>
+          <w:rStyle w:val="NormalTok"/>
+        </w:rPr>
+        <w:t xml:space="preserve"> </w:t>
+      </w:r>
+      <w:r>
+        <w:rPr>
+          <w:rStyle w:val="NormalTok"/>
+        </w:rPr>
+        <w:t xml:space="preserve">cs1, </w:t>
+      </w:r>
+      <w:r>
+        <w:rPr>
+          <w:rStyle w:val="DataTypeTok"/>
+        </w:rPr>
+        <w:t xml:space="preserve">x =</w:t>
+      </w:r>
+      <w:r>
+        <w:rPr>
+          <w:rStyle w:val="NormalTok"/>
+        </w:rPr>
+        <w:t xml:space="preserve"> </w:t>
+      </w:r>
+      <w:r>
+        <w:rPr>
+          <w:rStyle w:val="NormalTok"/>
+        </w:rPr>
+        <w:t xml:space="preserve">EVT, </w:t>
+      </w:r>
+      <w:r>
+        <w:rPr>
+          <w:rStyle w:val="DataTypeTok"/>
+        </w:rPr>
+        <w:t xml:space="preserve">y =</w:t>
+      </w:r>
+      <w:r>
+        <w:rPr>
+          <w:rStyle w:val="NormalTok"/>
+        </w:rPr>
+        <w:t xml:space="preserve"> </w:t>
+      </w:r>
+      <w:r>
+        <w:rPr>
+          <w:rStyle w:val="NormalTok"/>
+        </w:rPr>
+        <w:t xml:space="preserve">Latency) +</w:t>
+      </w:r>
+      <w:r>
+        <w:rPr>
+          <w:rStyle w:val="StringTok"/>
+        </w:rPr>
+        <w:t xml:space="preserve"> </w:t>
+      </w:r>
+      <w:r>
+        <w:rPr>
+          <w:rStyle w:val="KeywordTok"/>
+        </w:rPr>
+        <w:t xml:space="preserve">geom_smooth</w:t>
+      </w:r>
+      <w:r>
+        <w:rPr>
+          <w:rStyle w:val="NormalTok"/>
+        </w:rPr>
+        <w:t xml:space="preserve">(</w:t>
+      </w:r>
+      <w:r>
+        <w:rPr>
+          <w:rStyle w:val="DataTypeTok"/>
+        </w:rPr>
+        <w:t xml:space="preserve">method =</w:t>
+      </w:r>
+      <w:r>
+        <w:rPr>
+          <w:rStyle w:val="NormalTok"/>
+        </w:rPr>
+        <w:t xml:space="preserve"> </w:t>
+      </w:r>
+      <w:r>
+        <w:rPr>
+          <w:rStyle w:val="StringTok"/>
+        </w:rPr>
+        <w:t xml:space="preserve">"lm"</w:t>
+      </w:r>
+      <w:r>
+        <w:rPr>
+          <w:rStyle w:val="NormalTok"/>
+        </w:rPr>
+        <w:t xml:space="preserve">)</w:t>
+      </w:r>
+    </w:p>
+    <w:p>
+      <w:r>
+        <w:drawing>
+          <wp:inline>
+            <wp:extent cx="6489700" cy="6489700"/>
+            <wp:effectExtent b="0" l="0" r="0" t="0"/>
+            <wp:docPr descr="" id="1" name="Picture"/>
+            <a:graphic>
+              <a:graphicData uri="http://schemas.openxmlformats.org/drawingml/2006/picture">
+                <pic:pic>
+                  <pic:nvPicPr>
+                    <pic:cNvPr descr="figure/unnamed-chunk-91.png" id="0" name="Picture"/>
+                    <pic:cNvPicPr>
+                      <a:picLocks noChangeArrowheads="1" noChangeAspect="1"/>
+                    </pic:cNvPicPr>
+                  </pic:nvPicPr>
+                  <pic:blipFill>
+                    <a:blip r:embed="rId27"/>
+                    <a:stretch>
+                      <a:fillRect/>
+                    </a:stretch>
+                  </pic:blipFill>
+                  <pic:spPr bwMode="auto">
+                    <a:xfrm>
+                      <a:off x="0" y="0"/>
+                      <a:ext cx="6489700" cy="6489700"/>
+                    </a:xfrm>
+                    <a:prstGeom prst="rect">
+                      <a:avLst/>
+                    </a:prstGeom>
+                    <a:noFill/>
+                    <a:ln w="9525">
+                      <a:noFill/>
+                      <a:headEnd/>
+                      <a:tailEnd/>
+                    </a:ln>
+                  </pic:spPr>
+                </pic:pic>
+              </a:graphicData>
+            </a:graphic>
+          </wp:inline>
+        </w:drawing>
+      </w:r>
+    </w:p>
+    <w:p>
+      <w:pPr>
+        <w:pStyle w:val="ImageCaption"/>
+      </w:pPr>
+      <w:r>
+        <w:t xml:space="preserve">plot of chunk unnamed-chunk-9</w:t>
+      </w:r>
+    </w:p>
+    <w:p>
+      <w:pPr>
+        <w:pStyle w:val="SourceCode"/>
+      </w:pPr>
+      <w:r>
+        <w:rPr>
+          <w:rStyle w:val="CommentTok"/>
+        </w:rPr>
+        <w:t xml:space="preserve"># PPVT</w:t>
+      </w:r>
+      <w:r>
+        <w:cr/>
+      </w:r>
+      <w:r>
+        <w:rPr>
+          <w:rStyle w:val="KeywordTok"/>
+        </w:rPr>
+        <w:t xml:space="preserve">qplot</w:t>
+      </w:r>
+      <w:r>
+        <w:rPr>
+          <w:rStyle w:val="NormalTok"/>
+        </w:rPr>
+        <w:t xml:space="preserve">(</w:t>
+      </w:r>
+      <w:r>
+        <w:rPr>
+          <w:rStyle w:val="DataTypeTok"/>
+        </w:rPr>
+        <w:t xml:space="preserve">data =</w:t>
+      </w:r>
+      <w:r>
+        <w:rPr>
+          <w:rStyle w:val="NormalTok"/>
+        </w:rPr>
+        <w:t xml:space="preserve"> </w:t>
+      </w:r>
+      <w:r>
+        <w:rPr>
+          <w:rStyle w:val="NormalTok"/>
+        </w:rPr>
+        <w:t xml:space="preserve">cs1, </w:t>
+      </w:r>
+      <w:r>
+        <w:rPr>
+          <w:rStyle w:val="DataTypeTok"/>
+        </w:rPr>
+        <w:t xml:space="preserve">x =</w:t>
+      </w:r>
+      <w:r>
+        <w:rPr>
+          <w:rStyle w:val="NormalTok"/>
+        </w:rPr>
+        <w:t xml:space="preserve"> </w:t>
+      </w:r>
+      <w:r>
+        <w:rPr>
+          <w:rStyle w:val="NormalTok"/>
+        </w:rPr>
+        <w:t xml:space="preserve">PPVT, </w:t>
+      </w:r>
+      <w:r>
+        <w:rPr>
+          <w:rStyle w:val="DataTypeTok"/>
+        </w:rPr>
+        <w:t xml:space="preserve">y =</w:t>
+      </w:r>
+      <w:r>
+        <w:rPr>
+          <w:rStyle w:val="NormalTok"/>
+        </w:rPr>
+        <w:t xml:space="preserve"> </w:t>
+      </w:r>
+      <w:r>
+        <w:rPr>
+          <w:rStyle w:val="NormalTok"/>
+        </w:rPr>
+        <w:t xml:space="preserve">Latency) +</w:t>
+      </w:r>
+      <w:r>
+        <w:rPr>
+          <w:rStyle w:val="StringTok"/>
+        </w:rPr>
+        <w:t xml:space="preserve"> </w:t>
+      </w:r>
+      <w:r>
+        <w:rPr>
+          <w:rStyle w:val="KeywordTok"/>
+        </w:rPr>
+        <w:t xml:space="preserve">geom_smooth</w:t>
+      </w:r>
+      <w:r>
+        <w:rPr>
+          <w:rStyle w:val="NormalTok"/>
+        </w:rPr>
+        <w:t xml:space="preserve">(</w:t>
+      </w:r>
+      <w:r>
+        <w:rPr>
+          <w:rStyle w:val="DataTypeTok"/>
+        </w:rPr>
+        <w:t xml:space="preserve">method =</w:t>
+      </w:r>
+      <w:r>
+        <w:rPr>
+          <w:rStyle w:val="NormalTok"/>
+        </w:rPr>
+        <w:t xml:space="preserve"> </w:t>
+      </w:r>
+      <w:r>
+        <w:rPr>
+          <w:rStyle w:val="StringTok"/>
+        </w:rPr>
+        <w:t xml:space="preserve">"lm"</w:t>
+      </w:r>
+      <w:r>
+        <w:rPr>
+          <w:rStyle w:val="NormalTok"/>
+        </w:rPr>
+        <w:t xml:space="preserve">)</w:t>
+      </w:r>
+    </w:p>
+    <w:p>
+      <w:r>
+        <w:drawing>
+          <wp:inline>
+            <wp:extent cx="6489700" cy="6489700"/>
+            <wp:effectExtent b="0" l="0" r="0" t="0"/>
+            <wp:docPr descr="" id="1" name="Picture"/>
+            <a:graphic>
+              <a:graphicData uri="http://schemas.openxmlformats.org/drawingml/2006/picture">
+                <pic:pic>
+                  <pic:nvPicPr>
+                    <pic:cNvPr descr="figure/unnamed-chunk-92.png" id="0" name="Picture"/>
+                    <pic:cNvPicPr>
+                      <a:picLocks noChangeArrowheads="1" noChangeAspect="1"/>
+                    </pic:cNvPicPr>
+                  </pic:nvPicPr>
+                  <pic:blipFill>
+                    <a:blip r:embed="rId28"/>
+                    <a:stretch>
+                      <a:fillRect/>
+                    </a:stretch>
+                  </pic:blipFill>
+                  <pic:spPr bwMode="auto">
+                    <a:xfrm>
+                      <a:off x="0" y="0"/>
+                      <a:ext cx="6489700" cy="6489700"/>
+                    </a:xfrm>
+                    <a:prstGeom prst="rect">
+                      <a:avLst/>
+                    </a:prstGeom>
+                    <a:noFill/>
+                    <a:ln w="9525">
+                      <a:noFill/>
+                      <a:headEnd/>
+                      <a:tailEnd/>
+                    </a:ln>
+                  </pic:spPr>
+                </pic:pic>
+              </a:graphicData>
+            </a:graphic>
+          </wp:inline>
+        </w:drawing>
+      </w:r>
+    </w:p>
+    <w:p>
+      <w:pPr>
+        <w:pStyle w:val="ImageCaption"/>
+      </w:pPr>
+      <w:r>
+        <w:t xml:space="preserve">plot of chunk unnamed-chunk-9</w:t>
+      </w:r>
+    </w:p>
+    <w:bookmarkStart w:id="29" w:name="same-question-for-cs2"/>
+    <w:p>
+      <w:pPr>
+        <w:pStyle w:val="Heading3"/>
+      </w:pPr>
+      <w:r>
+        <w:rPr>
+          <w:i/>
+        </w:rPr>
+        <w:t xml:space="preserve">Same question for CS2?</w:t>
+      </w:r>
+    </w:p>
+    <w:bookmarkEnd w:id="29"/>
+    <w:p>
+      <w:r>
+        <w:t xml:space="preserve">For the aggregated values, there is some correlation between EVT and latency.</w:t>
+      </w:r>
+    </w:p>
+    <w:p>
+      <w:pPr>
+        <w:pStyle w:val="SourceCode"/>
+      </w:pPr>
+      <w:r>
+        <w:rPr>
+          <w:rStyle w:val="NormalTok"/>
+        </w:rPr>
+        <w:t xml:space="preserve">cs2 &lt;-</w:t>
+      </w:r>
+      <w:r>
+        <w:rPr>
+          <w:rStyle w:val="StringTok"/>
+        </w:rPr>
+        <w:t xml:space="preserve"> </w:t>
+      </w:r>
+      <w:r>
+        <w:rPr>
+          <w:rStyle w:val="KeywordTok"/>
+        </w:rPr>
+        <w:t xml:space="preserve">subset</w:t>
+      </w:r>
+      <w:r>
+        <w:rPr>
+          <w:rStyle w:val="NormalTok"/>
+        </w:rPr>
+        <w:t xml:space="preserve">(subject_means, Version ==</w:t>
+      </w:r>
+      <w:r>
+        <w:rPr>
+          <w:rStyle w:val="StringTok"/>
+        </w:rPr>
+        <w:t xml:space="preserve"> "CS2"</w:t>
+      </w:r>
+      <w:r>
+        <w:rPr>
+          <w:rStyle w:val="NormalTok"/>
+        </w:rPr>
+        <w:t xml:space="preserve">)</w:t>
+      </w:r>
+      <w:r>
+        <w:cr/>
+      </w:r>
+      <w:r>
+        <w:rPr>
+          <w:rStyle w:val="CommentTok"/>
+        </w:rPr>
+        <w:t xml:space="preserve"># EVT</w:t>
+      </w:r>
+      <w:r>
+        <w:cr/>
+      </w:r>
+      <w:r>
+        <w:rPr>
+          <w:rStyle w:val="KeywordTok"/>
+        </w:rPr>
+        <w:t xml:space="preserve">qplot</w:t>
+      </w:r>
+      <w:r>
+        <w:rPr>
+          <w:rStyle w:val="NormalTok"/>
+        </w:rPr>
+        <w:t xml:space="preserve">(</w:t>
+      </w:r>
+      <w:r>
+        <w:rPr>
+          <w:rStyle w:val="DataTypeTok"/>
+        </w:rPr>
+        <w:t xml:space="preserve">data =</w:t>
+      </w:r>
+      <w:r>
+        <w:rPr>
+          <w:rStyle w:val="NormalTok"/>
+        </w:rPr>
+        <w:t xml:space="preserve"> </w:t>
+      </w:r>
+      <w:r>
+        <w:rPr>
+          <w:rStyle w:val="NormalTok"/>
+        </w:rPr>
+        <w:t xml:space="preserve">cs2, </w:t>
+      </w:r>
+      <w:r>
+        <w:rPr>
+          <w:rStyle w:val="DataTypeTok"/>
+        </w:rPr>
+        <w:t xml:space="preserve">x =</w:t>
+      </w:r>
+      <w:r>
+        <w:rPr>
+          <w:rStyle w:val="NormalTok"/>
+        </w:rPr>
+        <w:t xml:space="preserve"> </w:t>
+      </w:r>
+      <w:r>
+        <w:rPr>
+          <w:rStyle w:val="NormalTok"/>
+        </w:rPr>
+        <w:t xml:space="preserve">EVT, </w:t>
+      </w:r>
+      <w:r>
+        <w:rPr>
+          <w:rStyle w:val="DataTypeTok"/>
+        </w:rPr>
+        <w:t xml:space="preserve">y =</w:t>
+      </w:r>
+      <w:r>
+        <w:rPr>
+          <w:rStyle w:val="NormalTok"/>
+        </w:rPr>
+        <w:t xml:space="preserve"> </w:t>
+      </w:r>
+      <w:r>
+        <w:rPr>
+          <w:rStyle w:val="NormalTok"/>
+        </w:rPr>
+        <w:t xml:space="preserve">Latency) +</w:t>
+      </w:r>
+      <w:r>
+        <w:rPr>
+          <w:rStyle w:val="StringTok"/>
+        </w:rPr>
+        <w:t xml:space="preserve"> </w:t>
+      </w:r>
+      <w:r>
+        <w:rPr>
+          <w:rStyle w:val="KeywordTok"/>
+        </w:rPr>
+        <w:t xml:space="preserve">geom_smooth</w:t>
+      </w:r>
+      <w:r>
+        <w:rPr>
+          <w:rStyle w:val="NormalTok"/>
+        </w:rPr>
+        <w:t xml:space="preserve">(</w:t>
+      </w:r>
+      <w:r>
+        <w:rPr>
+          <w:rStyle w:val="DataTypeTok"/>
+        </w:rPr>
+        <w:t xml:space="preserve">method =</w:t>
+      </w:r>
+      <w:r>
+        <w:rPr>
+          <w:rStyle w:val="NormalTok"/>
+        </w:rPr>
+        <w:t xml:space="preserve"> </w:t>
+      </w:r>
+      <w:r>
+        <w:rPr>
+          <w:rStyle w:val="StringTok"/>
+        </w:rPr>
+        <w:t xml:space="preserve">"lm"</w:t>
+      </w:r>
+      <w:r>
+        <w:rPr>
+          <w:rStyle w:val="NormalTok"/>
+        </w:rPr>
+        <w:t xml:space="preserve">)</w:t>
+      </w:r>
+    </w:p>
+    <w:p>
+      <w:r>
+        <w:drawing>
+          <wp:inline>
+            <wp:extent cx="6489700" cy="6489700"/>
+            <wp:effectExtent b="0" l="0" r="0" t="0"/>
+            <wp:docPr descr="" id="1" name="Picture"/>
+            <a:graphic>
+              <a:graphicData uri="http://schemas.openxmlformats.org/drawingml/2006/picture">
+                <pic:pic>
+                  <pic:nvPicPr>
+                    <pic:cNvPr descr="figure/unnamed-chunk-101.png" id="0" name="Picture"/>
+                    <pic:cNvPicPr>
+                      <a:picLocks noChangeArrowheads="1" noChangeAspect="1"/>
+                    </pic:cNvPicPr>
+                  </pic:nvPicPr>
+                  <pic:blipFill>
+                    <a:blip r:embed="rId30"/>
+                    <a:stretch>
+                      <a:fillRect/>
+                    </a:stretch>
+                  </pic:blipFill>
+                  <pic:spPr bwMode="auto">
+                    <a:xfrm>
+                      <a:off x="0" y="0"/>
+                      <a:ext cx="6489700" cy="6489700"/>
+                    </a:xfrm>
+                    <a:prstGeom prst="rect">
+                      <a:avLst/>
+                    </a:prstGeom>
+                    <a:noFill/>
+                    <a:ln w="9525">
+                      <a:noFill/>
+                      <a:headEnd/>
+                      <a:tailEnd/>
+                    </a:ln>
+                  </pic:spPr>
+                </pic:pic>
+              </a:graphicData>
+            </a:graphic>
+          </wp:inline>
+        </w:drawing>
+      </w:r>
+    </w:p>
+    <w:p>
+      <w:pPr>
+        <w:pStyle w:val="ImageCaption"/>
+      </w:pPr>
+      <w:r>
+        <w:t xml:space="preserve">plot of chunk unnamed-chunk-10</w:t>
+      </w:r>
+    </w:p>
+    <w:p>
+      <w:pPr>
+        <w:pStyle w:val="SourceCode"/>
+      </w:pPr>
+      <w:r>
+        <w:rPr>
+          <w:rStyle w:val="CommentTok"/>
+        </w:rPr>
+        <w:t xml:space="preserve"># PPVT</w:t>
+      </w:r>
+      <w:r>
+        <w:cr/>
+      </w:r>
+      <w:r>
+        <w:rPr>
+          <w:rStyle w:val="KeywordTok"/>
+        </w:rPr>
+        <w:t xml:space="preserve">qplot</w:t>
+      </w:r>
+      <w:r>
+        <w:rPr>
+          <w:rStyle w:val="NormalTok"/>
+        </w:rPr>
+        <w:t xml:space="preserve">(</w:t>
+      </w:r>
+      <w:r>
+        <w:rPr>
+          <w:rStyle w:val="DataTypeTok"/>
+        </w:rPr>
+        <w:t xml:space="preserve">data =</w:t>
+      </w:r>
+      <w:r>
+        <w:rPr>
+          <w:rStyle w:val="NormalTok"/>
+        </w:rPr>
+        <w:t xml:space="preserve"> </w:t>
+      </w:r>
+      <w:r>
+        <w:rPr>
+          <w:rStyle w:val="NormalTok"/>
+        </w:rPr>
+        <w:t xml:space="preserve">cs2, </w:t>
+      </w:r>
+      <w:r>
+        <w:rPr>
+          <w:rStyle w:val="DataTypeTok"/>
+        </w:rPr>
+        <w:t xml:space="preserve">x =</w:t>
+      </w:r>
+      <w:r>
+        <w:rPr>
+          <w:rStyle w:val="NormalTok"/>
+        </w:rPr>
+        <w:t xml:space="preserve"> </w:t>
+      </w:r>
+      <w:r>
+        <w:rPr>
+          <w:rStyle w:val="NormalTok"/>
+        </w:rPr>
+        <w:t xml:space="preserve">PPVT, </w:t>
+      </w:r>
+      <w:r>
+        <w:rPr>
+          <w:rStyle w:val="DataTypeTok"/>
+        </w:rPr>
+        <w:t xml:space="preserve">y =</w:t>
+      </w:r>
+      <w:r>
+        <w:rPr>
+          <w:rStyle w:val="NormalTok"/>
+        </w:rPr>
+        <w:t xml:space="preserve"> </w:t>
+      </w:r>
+      <w:r>
+        <w:rPr>
+          <w:rStyle w:val="NormalTok"/>
+        </w:rPr>
+        <w:t xml:space="preserve">Latency) +</w:t>
+      </w:r>
+      <w:r>
+        <w:rPr>
+          <w:rStyle w:val="StringTok"/>
+        </w:rPr>
+        <w:t xml:space="preserve"> </w:t>
+      </w:r>
+      <w:r>
+        <w:rPr>
+          <w:rStyle w:val="KeywordTok"/>
+        </w:rPr>
+        <w:t xml:space="preserve">geom_smooth</w:t>
+      </w:r>
+      <w:r>
+        <w:rPr>
+          <w:rStyle w:val="NormalTok"/>
+        </w:rPr>
+        <w:t xml:space="preserve">(</w:t>
+      </w:r>
+      <w:r>
+        <w:rPr>
+          <w:rStyle w:val="DataTypeTok"/>
+        </w:rPr>
+        <w:t xml:space="preserve">method =</w:t>
+      </w:r>
+      <w:r>
+        <w:rPr>
+          <w:rStyle w:val="NormalTok"/>
+        </w:rPr>
+        <w:t xml:space="preserve"> </w:t>
+      </w:r>
+      <w:r>
+        <w:rPr>
+          <w:rStyle w:val="StringTok"/>
+        </w:rPr>
+        <w:t xml:space="preserve">"lm"</w:t>
+      </w:r>
+      <w:r>
+        <w:rPr>
+          <w:rStyle w:val="NormalTok"/>
+        </w:rPr>
+        <w:t xml:space="preserve">)</w:t>
+      </w:r>
+    </w:p>
+    <w:p>
+      <w:r>
+        <w:drawing>
+          <wp:inline>
+            <wp:extent cx="6489700" cy="6489700"/>
+            <wp:effectExtent b="0" l="0" r="0" t="0"/>
+            <wp:docPr descr="" id="1" name="Picture"/>
+            <a:graphic>
+              <a:graphicData uri="http://schemas.openxmlformats.org/drawingml/2006/picture">
+                <pic:pic>
+                  <pic:nvPicPr>
+                    <pic:cNvPr descr="figure/unnamed-chunk-102.png" id="0" name="Picture"/>
+                    <pic:cNvPicPr>
+                      <a:picLocks noChangeArrowheads="1" noChangeAspect="1"/>
+                    </pic:cNvPicPr>
+                  </pic:nvPicPr>
+                  <pic:blipFill>
+                    <a:blip r:embed="rId31"/>
+                    <a:stretch>
+                      <a:fillRect/>
+                    </a:stretch>
+                  </pic:blipFill>
+                  <pic:spPr bwMode="auto">
+                    <a:xfrm>
+                      <a:off x="0" y="0"/>
+                      <a:ext cx="6489700" cy="6489700"/>
+                    </a:xfrm>
+                    <a:prstGeom prst="rect">
+                      <a:avLst/>
+                    </a:prstGeom>
+                    <a:noFill/>
+                    <a:ln w="9525">
+                      <a:noFill/>
+                      <a:headEnd/>
+                      <a:tailEnd/>
+                    </a:ln>
+                  </pic:spPr>
+                </pic:pic>
+              </a:graphicData>
+            </a:graphic>
+          </wp:inline>
+        </w:drawing>
+      </w:r>
+    </w:p>
+    <w:p>
+      <w:pPr>
+        <w:pStyle w:val="ImageCaption"/>
+      </w:pPr>
+      <w:r>
+        <w:t xml:space="preserve">plot of chunk unnamed-chunk-10</w:t>
+      </w:r>
+    </w:p>
+    <w:p>
+      <w:pPr>
+        <w:pStyle w:val="SourceCode"/>
+      </w:pPr>
+      <w:r>
+        <w:rPr>
+          <w:rStyle w:val="KeywordTok"/>
+        </w:rPr>
+        <w:t xml:space="preserve">summary</w:t>
+      </w:r>
+      <w:r>
+        <w:rPr>
+          <w:rStyle w:val="NormalTok"/>
+        </w:rPr>
+        <w:t xml:space="preserve">(</w:t>
+      </w:r>
+      <w:r>
+        <w:rPr>
+          <w:rStyle w:val="KeywordTok"/>
+        </w:rPr>
+        <w:t xml:space="preserve">lm</w:t>
+      </w:r>
+      <w:r>
+        <w:rPr>
+          <w:rStyle w:val="NormalTok"/>
+        </w:rPr>
+        <w:t xml:space="preserve">(Latency ~</w:t>
+      </w:r>
+      <w:r>
+        <w:rPr>
+          <w:rStyle w:val="StringTok"/>
+        </w:rPr>
+        <w:t xml:space="preserve"> </w:t>
+      </w:r>
+      <w:r>
+        <w:rPr>
+          <w:rStyle w:val="NormalTok"/>
+        </w:rPr>
+        <w:t xml:space="preserve">EVT, cs2))</w:t>
+      </w:r>
+    </w:p>
+    <w:p>
+      <w:pPr>
+        <w:pStyle w:val="SourceCode"/>
+      </w:pPr>
+      <w:r>
+        <w:rPr>
+          <w:rStyle w:val="VerbatimChar"/>
+        </w:rPr>
+        <w:t xml:space="preserve">## </w:t>
+      </w:r>
+      <w:r>
+        <w:cr/>
+      </w:r>
+      <w:r>
+        <w:rPr>
+          <w:rStyle w:val="VerbatimChar"/>
+        </w:rPr>
+        <w:t xml:space="preserve">## Call:</w:t>
+      </w:r>
+      <w:r>
+        <w:cr/>
+      </w:r>
+      <w:r>
+        <w:rPr>
+          <w:rStyle w:val="VerbatimChar"/>
+        </w:rPr>
+        <w:t xml:space="preserve">## lm(formula = Latency ~ EVT, data = cs2)</w:t>
+      </w:r>
+      <w:r>
+        <w:cr/>
+      </w:r>
+      <w:r>
+        <w:rPr>
+          <w:rStyle w:val="VerbatimChar"/>
+        </w:rPr>
+        <w:t xml:space="preserve">## </w:t>
+      </w:r>
+      <w:r>
+        <w:cr/>
+      </w:r>
+      <w:r>
+        <w:rPr>
+          <w:rStyle w:val="VerbatimChar"/>
+        </w:rPr>
+        <w:t xml:space="preserve">## Residuals:</w:t>
+      </w:r>
+      <w:r>
+        <w:cr/>
+      </w:r>
+      <w:r>
+        <w:rPr>
+          <w:rStyle w:val="VerbatimChar"/>
+        </w:rPr>
+        <w:t xml:space="preserve">##     Min      1Q  Median      3Q     Max </w:t>
+      </w:r>
+      <w:r>
+        <w:cr/>
+      </w:r>
+      <w:r>
+        <w:rPr>
+          <w:rStyle w:val="VerbatimChar"/>
+        </w:rPr>
+        <w:t xml:space="preserve">## -153.32  -61.70   -8.25   68.39  145.50 </w:t>
+      </w:r>
+      <w:r>
+        <w:cr/>
+      </w:r>
+      <w:r>
+        <w:rPr>
+          <w:rStyle w:val="VerbatimChar"/>
+        </w:rPr>
+        <w:t xml:space="preserve">## </w:t>
+      </w:r>
+      <w:r>
+        <w:cr/>
+      </w:r>
+      <w:r>
+        <w:rPr>
+          <w:rStyle w:val="VerbatimChar"/>
+        </w:rPr>
+        <w:t xml:space="preserve">## Coefficients:</w:t>
+      </w:r>
+      <w:r>
+        <w:cr/>
+      </w:r>
+      <w:r>
+        <w:rPr>
+          <w:rStyle w:val="VerbatimChar"/>
+        </w:rPr>
+        <w:t xml:space="preserve">##             Estimate Std. Error t value Pr(&gt;|t|)    </w:t>
+      </w:r>
+      <w:r>
+        <w:cr/>
+      </w:r>
+      <w:r>
+        <w:rPr>
+          <w:rStyle w:val="VerbatimChar"/>
+        </w:rPr>
+        <w:t xml:space="preserve">## (Intercept)   830.99      65.96   12.60  8.3e-12 ***</w:t>
+      </w:r>
+      <w:r>
+        <w:cr/>
+      </w:r>
+      <w:r>
+        <w:rPr>
+          <w:rStyle w:val="VerbatimChar"/>
+        </w:rPr>
+        <w:t xml:space="preserve">## EVT            -1.54       1.13   -1.36     0.19    </w:t>
+      </w:r>
+      <w:r>
+        <w:cr/>
+      </w:r>
+      <w:r>
+        <w:rPr>
+          <w:rStyle w:val="VerbatimChar"/>
+        </w:rPr>
+        <w:t xml:space="preserve">## ---</w:t>
+      </w:r>
+      <w:r>
+        <w:cr/>
+      </w:r>
+      <w:r>
+        <w:rPr>
+          <w:rStyle w:val="VerbatimChar"/>
+        </w:rPr>
+        <w:t xml:space="preserve">## Signif. codes:  0 '***' 0.001 '**' 0.01 '*' 0.05 '.' 0.1 ' ' 1</w:t>
+      </w:r>
+      <w:r>
+        <w:cr/>
+      </w:r>
+      <w:r>
+        <w:rPr>
+          <w:rStyle w:val="VerbatimChar"/>
+        </w:rPr>
+        <w:t xml:space="preserve">## </w:t>
+      </w:r>
+      <w:r>
+        <w:cr/>
+      </w:r>
+      <w:r>
+        <w:rPr>
+          <w:rStyle w:val="VerbatimChar"/>
+        </w:rPr>
+        <w:t xml:space="preserve">## Residual standard error: 80.2 on 23 degrees of freedom</w:t>
+      </w:r>
+      <w:r>
+        <w:cr/>
+      </w:r>
+      <w:r>
+        <w:rPr>
+          <w:rStyle w:val="VerbatimChar"/>
+        </w:rPr>
+        <w:t xml:space="preserve">## Multiple R-squared:  0.0743, Adjusted R-squared:  0.0341 </w:t>
+      </w:r>
+      <w:r>
+        <w:cr/>
+      </w:r>
+      <w:r>
+        <w:rPr>
+          <w:rStyle w:val="VerbatimChar"/>
+        </w:rPr>
+        <w:t xml:space="preserve">## F-statistic: 1.85 on 1 and 23 DF,  p-value: 0.187</w:t>
       </w:r>
     </w:p>
   </w:body>
 </w:document>
+</file>
+
+<file path=word/footnotes.xml><?xml version="1.0" encoding="utf-8"?>
+<w:footnotes xmlns:w="http://schemas.openxmlformats.org/wordprocessingml/2006/main" xmlns:m="http://schemas.openxmlformats.org/officeDocument/2006/math" xmlns:r="http://schemas.openxmlformats.org/officeDocument/2006/relationships" xmlns:o="urn:schemas-microsoft-com:office:office" xmlns:v="urn:schemas-microsoft-com:vml" xmlns:w10="urn:schemas-microsoft-com:office:word" xmlns:a="http://schemas.openxmlformats.org/drawingml/2006/main" xmlns:pic="http://schemas.openxmlformats.org/drawingml/2006/picture" xmlns:wp="http://schemas.openxmlformats.org/drawingml/2006/wordprocessingDrawing"/>
 </file>
 
 <file path=word/numbering.xml><?xml version="1.0" encoding="utf-8"?>
 <w:numbering xmlns:w="http://schemas.openxmlformats.org/wordprocessingml/2006/main">
   <w:abstractNum w:abstractNumId="0">
+    <w:nsid w:val="2f4b3f6c"/>
     <w:multiLevelType w:val="multilevel"/>
     <w:lvl w:ilvl="0">
       <w:numFmt w:val="bullet"/>
@@ -228,8 +3419,92 @@
       </w:pPr>
     </w:lvl>
   </w:abstractNum>
+  <w:abstractNum w:abstractNumId="2">
+    <w:nsid w:val="aaef88d2"/>
+    <w:multiLevelType w:val="multilevel"/>
+    <w:lvl w:ilvl="0">
+      <w:numFmt w:val="bullet"/>
+      <w:lvlText w:val="•"/>
+      <w:lvlJc w:val="left"/>
+      <w:pPr>
+        <w:tabs>
+          <w:tab w:val="num" w:pos="0"/>
+        </w:tabs>
+        <w:ind w:left="480" w:hanging="480"/>
+      </w:pPr>
+    </w:lvl>
+    <w:lvl w:ilvl="1">
+      <w:numFmt w:val="bullet"/>
+      <w:lvlText w:val="–"/>
+      <w:lvlJc w:val="left"/>
+      <w:pPr>
+        <w:tabs>
+          <w:tab w:val="num" w:pos="720"/>
+        </w:tabs>
+        <w:ind w:left="1200" w:hanging="480"/>
+      </w:pPr>
+    </w:lvl>
+    <w:lvl w:ilvl="2">
+      <w:numFmt w:val="bullet"/>
+      <w:lvlText w:val="•"/>
+      <w:lvlJc w:val="left"/>
+      <w:pPr>
+        <w:tabs>
+          <w:tab w:val="num" w:pos="1440"/>
+        </w:tabs>
+        <w:ind w:left="1920" w:hanging="480"/>
+      </w:pPr>
+    </w:lvl>
+    <w:lvl w:ilvl="3">
+      <w:numFmt w:val="bullet"/>
+      <w:lvlText w:val="–"/>
+      <w:lvlJc w:val="left"/>
+      <w:pPr>
+        <w:tabs>
+          <w:tab w:val="num" w:pos="2160"/>
+        </w:tabs>
+        <w:ind w:left="2640" w:hanging="480"/>
+      </w:pPr>
+    </w:lvl>
+    <w:lvl w:ilvl="4">
+      <w:numFmt w:val="bullet"/>
+      <w:lvlText w:val="•"/>
+      <w:lvlJc w:val="left"/>
+      <w:pPr>
+        <w:tabs>
+          <w:tab w:val="num" w:pos="2880"/>
+        </w:tabs>
+        <w:ind w:left="3360" w:hanging="480"/>
+      </w:pPr>
+    </w:lvl>
+    <w:lvl w:ilvl="5">
+      <w:numFmt w:val="bullet"/>
+      <w:lvlText w:val="–"/>
+      <w:lvlJc w:val="left"/>
+      <w:pPr>
+        <w:tabs>
+          <w:tab w:val="num" w:pos="3600"/>
+        </w:tabs>
+        <w:ind w:left="4080" w:hanging="480"/>
+      </w:pPr>
+    </w:lvl>
+    <w:lvl w:ilvl="6">
+      <w:numFmt w:val="bullet"/>
+      <w:lvlText w:val="•"/>
+      <w:lvlJc w:val="left"/>
+      <w:pPr>
+        <w:tabs>
+          <w:tab w:val="num" w:pos="4320"/>
+        </w:tabs>
+        <w:ind w:left="4800" w:hanging="480"/>
+      </w:pPr>
+    </w:lvl>
+  </w:abstractNum>
   <w:num w:numId="1">
     <w:abstractNumId w:val="0"/>
+  </w:num>
+  <w:num w:numId="2">
+    <w:abstractNumId w:val="2"/>
   </w:num>
 </w:numbering>
 </file>
@@ -478,8 +3753,8 @@
       <w:i/>
     </w:rPr>
   </w:style>
-  <w:style w:type="paragraph" w:styleId="PictureCaption">
-    <w:name w:val="Picture Caption"/>
+  <w:style w:type="paragraph" w:styleId="ImageCaption">
+    <w:name w:val="Image Caption"/>
     <w:basedOn w:val="Normal"/>
     <w:link w:val="BodyTextChar"/>
     <w:pPr>
@@ -502,15 +3777,15 @@
       <w:sz w:val="22"/>
     </w:rPr>
   </w:style>
-  <w:style w:type="character" w:customStyle="1" w:styleId="FootnoteReference">
-    <w:name w:val="Footnote Reference"/>
+  <w:style w:type="character" w:customStyle="1" w:styleId="FootnoteRef">
+    <w:name w:val="Footnote Ref"/>
     <w:basedOn w:val="BodyTextChar"/>
     <w:rPr>
       <w:vertAlign w:val="superscript"/>
     </w:rPr>
   </w:style>
-  <w:style w:type="character" w:customStyle="1" w:styleId="Hyperlink">
-    <w:name w:val="Hyperlink"/>
+  <w:style w:type="character" w:customStyle="1" w:styleId="Link">
+    <w:name w:val="Link"/>
     <w:basedOn w:val="BodyTextChar"/>
     <w:rPr>
       <w:color w:val="4F81BD" w:themeColor="accent1"/>

</xml_diff>